<commit_message>
update test and conclusion
</commit_message>
<xml_diff>
--- a/ProjectSubmission.docx
+++ b/ProjectSubmission.docx
@@ -13,6 +13,8 @@
         </w:rPr>
       </w:pPr>
       <w:bookmarkStart w:id="0" w:name="_Hlk35366086"/>
+      <w:bookmarkStart w:id="1" w:name="_Hlk35373038"/>
+      <w:bookmarkEnd w:id="1"/>
       <w:r>
         <w:rPr>
           <w:rFonts w:ascii="Times New Roman" w:hAnsi="Times New Roman" w:cs="Times New Roman"/>
@@ -162,16 +164,93 @@
           <w:sz w:val="24"/>
           <w:szCs w:val="24"/>
         </w:rPr>
-        <w:t xml:space="preserve">TSgt </w:t>
-      </w:r>
-      <w:r>
-        <w:rPr>
-          <w:rFonts w:ascii="Times New Roman" w:hAnsi="Times New Roman" w:cs="Times New Roman"/>
-          <w:sz w:val="24"/>
-          <w:szCs w:val="24"/>
-        </w:rPr>
-        <w:t>Daniel (Dare)</w:t>
-      </w:r>
+        <w:t>Daniel (Dare) E Oke</w:t>
+      </w:r>
+    </w:p>
+    <w:p>
+      <w:pPr>
+        <w:spacing w:line="480" w:lineRule="auto"/>
+        <w:jc w:val="center"/>
+        <w:rPr>
+          <w:rFonts w:ascii="Times New Roman" w:hAnsi="Times New Roman" w:cs="Times New Roman"/>
+          <w:sz w:val="24"/>
+          <w:szCs w:val="24"/>
+        </w:rPr>
+      </w:pPr>
+    </w:p>
+    <w:p>
+      <w:pPr>
+        <w:spacing w:line="480" w:lineRule="auto"/>
+        <w:jc w:val="center"/>
+        <w:rPr>
+          <w:rFonts w:ascii="Times New Roman" w:hAnsi="Times New Roman" w:cs="Times New Roman"/>
+          <w:sz w:val="24"/>
+          <w:szCs w:val="24"/>
+        </w:rPr>
+      </w:pPr>
+    </w:p>
+    <w:p>
+      <w:pPr>
+        <w:spacing w:line="480" w:lineRule="auto"/>
+        <w:jc w:val="center"/>
+        <w:rPr>
+          <w:rFonts w:ascii="Times New Roman" w:hAnsi="Times New Roman" w:cs="Times New Roman"/>
+          <w:sz w:val="24"/>
+          <w:szCs w:val="24"/>
+        </w:rPr>
+      </w:pPr>
+    </w:p>
+    <w:p>
+      <w:pPr>
+        <w:spacing w:line="480" w:lineRule="auto"/>
+        <w:jc w:val="center"/>
+        <w:rPr>
+          <w:rFonts w:ascii="Times New Roman" w:hAnsi="Times New Roman" w:cs="Times New Roman"/>
+          <w:sz w:val="24"/>
+          <w:szCs w:val="24"/>
+        </w:rPr>
+      </w:pPr>
+    </w:p>
+    <w:p>
+      <w:pPr>
+        <w:spacing w:line="480" w:lineRule="auto"/>
+        <w:jc w:val="center"/>
+        <w:rPr>
+          <w:rFonts w:ascii="Times New Roman" w:hAnsi="Times New Roman" w:cs="Times New Roman"/>
+          <w:sz w:val="24"/>
+          <w:szCs w:val="24"/>
+        </w:rPr>
+      </w:pPr>
+    </w:p>
+    <w:p>
+      <w:pPr>
+        <w:spacing w:line="480" w:lineRule="auto"/>
+        <w:jc w:val="center"/>
+        <w:rPr>
+          <w:rFonts w:ascii="Times New Roman" w:hAnsi="Times New Roman" w:cs="Times New Roman"/>
+          <w:sz w:val="24"/>
+          <w:szCs w:val="24"/>
+        </w:rPr>
+      </w:pPr>
+      <w:r>
+        <w:rPr>
+          <w:rFonts w:ascii="Times New Roman" w:hAnsi="Times New Roman" w:cs="Times New Roman"/>
+          <w:sz w:val="24"/>
+          <w:szCs w:val="24"/>
+        </w:rPr>
+        <w:t>DRS: Project Submission</w:t>
+      </w:r>
+    </w:p>
+    <w:p>
+      <w:pPr>
+        <w:spacing w:line="480" w:lineRule="auto"/>
+        <w:jc w:val="center"/>
+        <w:rPr>
+          <w:rFonts w:ascii="Times New Roman" w:hAnsi="Times New Roman" w:cs="Times New Roman"/>
+          <w:sz w:val="24"/>
+          <w:szCs w:val="24"/>
+        </w:rPr>
+      </w:pPr>
       <w:r>
         <w:rPr>
           <w:rFonts w:ascii="Times New Roman" w:hAnsi="Times New Roman" w:cs="Times New Roman"/>
@@ -186,7 +265,7 @@
           <w:sz w:val="24"/>
           <w:szCs w:val="24"/>
         </w:rPr>
-        <w:t>Oke</w:t>
+        <w:t>CS689-01</w:t>
       </w:r>
     </w:p>
     <w:p>
@@ -199,6 +278,24 @@
           <w:szCs w:val="24"/>
         </w:rPr>
       </w:pPr>
+      <w:r>
+        <w:rPr>
+          <w:rFonts w:ascii="Times New Roman" w:hAnsi="Times New Roman" w:cs="Times New Roman"/>
+          <w:sz w:val="24"/>
+          <w:szCs w:val="24"/>
+        </w:rPr>
+        <w:t>Distributed Software Systems</w:t>
+      </w:r>
+    </w:p>
+    <w:p>
+      <w:pPr>
+        <w:spacing w:line="480" w:lineRule="auto"/>
+        <w:rPr>
+          <w:rFonts w:ascii="Times New Roman" w:hAnsi="Times New Roman" w:cs="Times New Roman"/>
+          <w:sz w:val="24"/>
+          <w:szCs w:val="24"/>
+        </w:rPr>
+      </w:pPr>
     </w:p>
     <w:p>
       <w:pPr>
@@ -210,132 +307,6 @@
           <w:szCs w:val="24"/>
         </w:rPr>
       </w:pPr>
-    </w:p>
-    <w:p>
-      <w:pPr>
-        <w:spacing w:line="480" w:lineRule="auto"/>
-        <w:jc w:val="center"/>
-        <w:rPr>
-          <w:rFonts w:ascii="Times New Roman" w:hAnsi="Times New Roman" w:cs="Times New Roman"/>
-          <w:sz w:val="24"/>
-          <w:szCs w:val="24"/>
-        </w:rPr>
-      </w:pPr>
-    </w:p>
-    <w:p>
-      <w:pPr>
-        <w:spacing w:line="480" w:lineRule="auto"/>
-        <w:jc w:val="center"/>
-        <w:rPr>
-          <w:rFonts w:ascii="Times New Roman" w:hAnsi="Times New Roman" w:cs="Times New Roman"/>
-          <w:sz w:val="24"/>
-          <w:szCs w:val="24"/>
-        </w:rPr>
-      </w:pPr>
-    </w:p>
-    <w:p>
-      <w:pPr>
-        <w:spacing w:line="480" w:lineRule="auto"/>
-        <w:jc w:val="center"/>
-        <w:rPr>
-          <w:rFonts w:ascii="Times New Roman" w:hAnsi="Times New Roman" w:cs="Times New Roman"/>
-          <w:sz w:val="24"/>
-          <w:szCs w:val="24"/>
-        </w:rPr>
-      </w:pPr>
-    </w:p>
-    <w:p>
-      <w:pPr>
-        <w:spacing w:line="480" w:lineRule="auto"/>
-        <w:jc w:val="center"/>
-        <w:rPr>
-          <w:rFonts w:ascii="Times New Roman" w:hAnsi="Times New Roman" w:cs="Times New Roman"/>
-          <w:sz w:val="24"/>
-          <w:szCs w:val="24"/>
-        </w:rPr>
-      </w:pPr>
-      <w:r>
-        <w:rPr>
-          <w:rFonts w:ascii="Times New Roman" w:hAnsi="Times New Roman" w:cs="Times New Roman"/>
-          <w:sz w:val="24"/>
-          <w:szCs w:val="24"/>
-        </w:rPr>
-        <w:t>DRS: Project Submission</w:t>
-      </w:r>
-    </w:p>
-    <w:p>
-      <w:pPr>
-        <w:spacing w:line="480" w:lineRule="auto"/>
-        <w:jc w:val="center"/>
-        <w:rPr>
-          <w:rFonts w:ascii="Times New Roman" w:hAnsi="Times New Roman" w:cs="Times New Roman"/>
-          <w:sz w:val="24"/>
-          <w:szCs w:val="24"/>
-        </w:rPr>
-      </w:pPr>
-      <w:r>
-        <w:rPr>
-          <w:rFonts w:ascii="Times New Roman" w:hAnsi="Times New Roman" w:cs="Times New Roman"/>
-          <w:sz w:val="24"/>
-          <w:szCs w:val="24"/>
-        </w:rPr>
-        <w:t xml:space="preserve"> </w:t>
-      </w:r>
-      <w:r>
-        <w:rPr>
-          <w:rFonts w:ascii="Times New Roman" w:hAnsi="Times New Roman" w:cs="Times New Roman"/>
-          <w:sz w:val="24"/>
-          <w:szCs w:val="24"/>
-        </w:rPr>
-        <w:t>CS689-01</w:t>
-      </w:r>
-    </w:p>
-    <w:p>
-      <w:pPr>
-        <w:spacing w:line="480" w:lineRule="auto"/>
-        <w:jc w:val="center"/>
-        <w:rPr>
-          <w:rFonts w:ascii="Times New Roman" w:hAnsi="Times New Roman" w:cs="Times New Roman"/>
-          <w:sz w:val="24"/>
-          <w:szCs w:val="24"/>
-        </w:rPr>
-      </w:pPr>
-      <w:r>
-        <w:rPr>
-          <w:rFonts w:ascii="Times New Roman" w:hAnsi="Times New Roman" w:cs="Times New Roman"/>
-          <w:sz w:val="24"/>
-          <w:szCs w:val="24"/>
-        </w:rPr>
-        <w:t>Distributed Software Systems</w:t>
-      </w:r>
-    </w:p>
-    <w:p>
-      <w:pPr>
-        <w:rPr>
-          <w:rFonts w:ascii="Times New Roman" w:hAnsi="Times New Roman" w:cs="Times New Roman"/>
-          <w:sz w:val="24"/>
-          <w:szCs w:val="24"/>
-        </w:rPr>
-      </w:pPr>
-      <w:r>
-        <w:rPr>
-          <w:rFonts w:ascii="Times New Roman" w:hAnsi="Times New Roman" w:cs="Times New Roman"/>
-          <w:sz w:val="24"/>
-          <w:szCs w:val="24"/>
-        </w:rPr>
-        <w:br w:type="page"/>
-      </w:r>
-    </w:p>
-    <w:p>
-      <w:pPr>
-        <w:spacing w:line="480" w:lineRule="auto"/>
-        <w:jc w:val="center"/>
-        <w:rPr>
-          <w:rFonts w:ascii="Times New Roman" w:hAnsi="Times New Roman" w:cs="Times New Roman"/>
-          <w:sz w:val="24"/>
-          <w:szCs w:val="24"/>
-        </w:rPr>
-      </w:pPr>
       <w:r>
         <w:rPr>
           <w:rFonts w:ascii="Times New Roman" w:hAnsi="Times New Roman" w:cs="Times New Roman"/>
@@ -343,63 +314,6 @@
           <w:szCs w:val="24"/>
         </w:rPr>
         <w:lastRenderedPageBreak/>
-        <w:t>Abstract</w:t>
-      </w:r>
-    </w:p>
-    <w:p>
-      <w:pPr>
-        <w:rPr>
-          <w:rFonts w:ascii="Times New Roman" w:hAnsi="Times New Roman" w:cs="Times New Roman"/>
-          <w:sz w:val="24"/>
-          <w:szCs w:val="24"/>
-        </w:rPr>
-      </w:pPr>
-      <w:r>
-        <w:rPr>
-          <w:rFonts w:ascii="Times New Roman" w:hAnsi="Times New Roman" w:cs="Times New Roman"/>
-          <w:sz w:val="24"/>
-          <w:szCs w:val="24"/>
-        </w:rPr>
-        <w:br w:type="page"/>
-      </w:r>
-    </w:p>
-    <w:p>
-      <w:pPr>
-        <w:spacing w:line="480" w:lineRule="auto"/>
-        <w:jc w:val="center"/>
-        <w:rPr>
-          <w:rFonts w:ascii="Times New Roman" w:hAnsi="Times New Roman" w:cs="Times New Roman"/>
-          <w:sz w:val="24"/>
-          <w:szCs w:val="24"/>
-        </w:rPr>
-      </w:pPr>
-    </w:p>
-    <w:p>
-      <w:pPr>
-        <w:spacing w:line="480" w:lineRule="auto"/>
-        <w:rPr>
-          <w:rFonts w:ascii="Times New Roman" w:hAnsi="Times New Roman" w:cs="Times New Roman"/>
-          <w:sz w:val="24"/>
-          <w:szCs w:val="24"/>
-        </w:rPr>
-      </w:pPr>
-    </w:p>
-    <w:p>
-      <w:pPr>
-        <w:spacing w:line="480" w:lineRule="auto"/>
-        <w:jc w:val="center"/>
-        <w:rPr>
-          <w:rFonts w:ascii="Times New Roman" w:hAnsi="Times New Roman" w:cs="Times New Roman"/>
-          <w:sz w:val="24"/>
-          <w:szCs w:val="24"/>
-        </w:rPr>
-      </w:pPr>
-      <w:r>
-        <w:rPr>
-          <w:rFonts w:ascii="Times New Roman" w:hAnsi="Times New Roman" w:cs="Times New Roman"/>
-          <w:sz w:val="24"/>
-          <w:szCs w:val="24"/>
-        </w:rPr>
         <w:t>Introduction</w:t>
       </w:r>
     </w:p>
@@ -661,24 +575,32 @@
           <w:sz w:val="24"/>
           <w:szCs w:val="24"/>
         </w:rPr>
+        <w:t xml:space="preserve">The task of prime factorization may seem like a cool mathematical oddity at first but as the number to be </w:t>
+      </w:r>
+      <w:r>
+        <w:rPr>
+          <w:rFonts w:ascii="Times New Roman" w:hAnsi="Times New Roman" w:cs="Times New Roman"/>
+          <w:sz w:val="24"/>
+          <w:szCs w:val="24"/>
+        </w:rPr>
+        <w:t>factorized gets</w:t>
+      </w:r>
+      <w:r>
+        <w:rPr>
+          <w:rFonts w:ascii="Times New Roman" w:hAnsi="Times New Roman" w:cs="Times New Roman"/>
+          <w:sz w:val="24"/>
+          <w:szCs w:val="24"/>
+        </w:rPr>
+        <w:t xml:space="preserve"> bigger, it gets more challenging. The best mathematicians and </w:t>
+      </w:r>
+      <w:r>
+        <w:rPr>
+          <w:rFonts w:ascii="Times New Roman" w:hAnsi="Times New Roman" w:cs="Times New Roman"/>
+          <w:sz w:val="24"/>
+          <w:szCs w:val="24"/>
+        </w:rPr>
         <w:lastRenderedPageBreak/>
-        <w:t xml:space="preserve">The task of prime factorization may seem like a cool mathematical oddity at first but as the number to be </w:t>
-      </w:r>
-      <w:r>
-        <w:rPr>
-          <w:rFonts w:ascii="Times New Roman" w:hAnsi="Times New Roman" w:cs="Times New Roman"/>
-          <w:sz w:val="24"/>
-          <w:szCs w:val="24"/>
-        </w:rPr>
-        <w:t>factorized gets</w:t>
-      </w:r>
-      <w:r>
-        <w:rPr>
-          <w:rFonts w:ascii="Times New Roman" w:hAnsi="Times New Roman" w:cs="Times New Roman"/>
-          <w:sz w:val="24"/>
-          <w:szCs w:val="24"/>
-        </w:rPr>
-        <w:t xml:space="preserve"> bigger, it gets more challenging. The best mathematicians and scientist have been able to determine that it is totally impossible to find a completely efficient algorithm for factorizing large numbers into primes. </w:t>
+        <w:t xml:space="preserve">scientist have been able to determine that it is totally impossible to find a completely efficient algorithm for factorizing large numbers into primes. </w:t>
       </w:r>
       <w:r>
         <w:rPr>
@@ -1023,62 +945,62 @@
           <w:sz w:val="24"/>
           <w:szCs w:val="24"/>
         </w:rPr>
+        <w:t>Our Algorithm is shown below</w:t>
+      </w:r>
+    </w:p>
+    <w:p>
+      <w:pPr>
+        <w:spacing w:line="480" w:lineRule="auto"/>
+        <w:ind w:left="720"/>
+        <w:rPr>
+          <w:rFonts w:ascii="Times New Roman" w:hAnsi="Times New Roman" w:cs="Times New Roman"/>
+          <w:sz w:val="24"/>
+          <w:szCs w:val="24"/>
+        </w:rPr>
+      </w:pPr>
+      <w:r>
+        <w:rPr>
+          <w:rFonts w:ascii="Times New Roman" w:hAnsi="Times New Roman" w:cs="Times New Roman"/>
+          <w:sz w:val="24"/>
+          <w:szCs w:val="24"/>
+        </w:rPr>
+        <w:t>Start with random x and c. Take y equal to x and f(x) = x</w:t>
+      </w:r>
+      <w:r>
+        <w:rPr>
+          <w:rFonts w:ascii="Times New Roman" w:hAnsi="Times New Roman" w:cs="Times New Roman"/>
+          <w:sz w:val="24"/>
+          <w:szCs w:val="24"/>
+          <w:vertAlign w:val="superscript"/>
+        </w:rPr>
+        <w:t>2</w:t>
+      </w:r>
+      <w:r>
+        <w:rPr>
+          <w:rFonts w:ascii="Times New Roman" w:hAnsi="Times New Roman" w:cs="Times New Roman"/>
+          <w:sz w:val="24"/>
+          <w:szCs w:val="24"/>
+        </w:rPr>
+        <w:t> + c.</w:t>
+      </w:r>
+    </w:p>
+    <w:p>
+      <w:pPr>
+        <w:spacing w:line="480" w:lineRule="auto"/>
+        <w:ind w:left="720"/>
+        <w:rPr>
+          <w:rFonts w:ascii="Times New Roman" w:hAnsi="Times New Roman" w:cs="Times New Roman"/>
+          <w:sz w:val="24"/>
+          <w:szCs w:val="24"/>
+        </w:rPr>
+      </w:pPr>
+      <w:r>
+        <w:rPr>
+          <w:rFonts w:ascii="Times New Roman" w:hAnsi="Times New Roman" w:cs="Times New Roman"/>
+          <w:sz w:val="24"/>
+          <w:szCs w:val="24"/>
+        </w:rPr>
         <w:lastRenderedPageBreak/>
-        <w:t>Our Algorithm is shown below</w:t>
-      </w:r>
-    </w:p>
-    <w:p>
-      <w:pPr>
-        <w:spacing w:line="480" w:lineRule="auto"/>
-        <w:ind w:left="720"/>
-        <w:rPr>
-          <w:rFonts w:ascii="Times New Roman" w:hAnsi="Times New Roman" w:cs="Times New Roman"/>
-          <w:sz w:val="24"/>
-          <w:szCs w:val="24"/>
-        </w:rPr>
-      </w:pPr>
-      <w:r>
-        <w:rPr>
-          <w:rFonts w:ascii="Times New Roman" w:hAnsi="Times New Roman" w:cs="Times New Roman"/>
-          <w:sz w:val="24"/>
-          <w:szCs w:val="24"/>
-        </w:rPr>
-        <w:t>Start with random x and c. Take y equal to x and f(x) = x</w:t>
-      </w:r>
-      <w:r>
-        <w:rPr>
-          <w:rFonts w:ascii="Times New Roman" w:hAnsi="Times New Roman" w:cs="Times New Roman"/>
-          <w:sz w:val="24"/>
-          <w:szCs w:val="24"/>
-          <w:vertAlign w:val="superscript"/>
-        </w:rPr>
-        <w:t>2</w:t>
-      </w:r>
-      <w:r>
-        <w:rPr>
-          <w:rFonts w:ascii="Times New Roman" w:hAnsi="Times New Roman" w:cs="Times New Roman"/>
-          <w:sz w:val="24"/>
-          <w:szCs w:val="24"/>
-        </w:rPr>
-        <w:t> + c.</w:t>
-      </w:r>
-    </w:p>
-    <w:p>
-      <w:pPr>
-        <w:spacing w:line="480" w:lineRule="auto"/>
-        <w:ind w:left="720"/>
-        <w:rPr>
-          <w:rFonts w:ascii="Times New Roman" w:hAnsi="Times New Roman" w:cs="Times New Roman"/>
-          <w:sz w:val="24"/>
-          <w:szCs w:val="24"/>
-        </w:rPr>
-      </w:pPr>
-      <w:r>
-        <w:rPr>
-          <w:rFonts w:ascii="Times New Roman" w:hAnsi="Times New Roman" w:cs="Times New Roman"/>
-          <w:sz w:val="24"/>
-          <w:szCs w:val="24"/>
-        </w:rPr>
         <w:t>While a divisor isn’t obtained</w:t>
       </w:r>
     </w:p>
@@ -1406,7 +1328,7 @@
           <w:szCs w:val="24"/>
           <w:lang w:val="en"/>
         </w:rPr>
-        <w:t xml:space="preserve">multiplied all </w:t>
+        <w:t xml:space="preserve">multiplied all the numbers from our </w:t>
       </w:r>
       <w:r>
         <w:rPr>
@@ -1415,82 +1337,73 @@
           <w:szCs w:val="24"/>
           <w:lang w:val="en"/>
         </w:rPr>
+        <w:t>output to</w:t>
+      </w:r>
+      <w:r>
+        <w:rPr>
+          <w:rFonts w:ascii="Times New Roman" w:hAnsi="Times New Roman" w:cs="Times New Roman"/>
+          <w:sz w:val="24"/>
+          <w:szCs w:val="24"/>
+          <w:lang w:val="en"/>
+        </w:rPr>
+        <w:t xml:space="preserve"> ensure that we arrived back at N</w:t>
+      </w:r>
+      <w:r>
+        <w:rPr>
+          <w:rFonts w:ascii="Times New Roman" w:hAnsi="Times New Roman" w:cs="Times New Roman"/>
+          <w:sz w:val="24"/>
+          <w:szCs w:val="24"/>
+          <w:lang w:val="en"/>
+        </w:rPr>
+        <w:t>. More detailed explanation will be given i</w:t>
+      </w:r>
+      <w:r>
+        <w:rPr>
+          <w:rFonts w:ascii="Times New Roman" w:hAnsi="Times New Roman" w:cs="Times New Roman"/>
+          <w:sz w:val="24"/>
+          <w:szCs w:val="24"/>
+          <w:lang w:val="en"/>
+        </w:rPr>
+        <w:t>n</w:t>
+      </w:r>
+      <w:r>
+        <w:rPr>
+          <w:rFonts w:ascii="Times New Roman" w:hAnsi="Times New Roman" w:cs="Times New Roman"/>
+          <w:sz w:val="24"/>
+          <w:szCs w:val="24"/>
+          <w:lang w:val="en"/>
+        </w:rPr>
+        <w:t xml:space="preserve"> subsequent chapters. See diagram below to illustrate (we assume N = 12)</w:t>
+      </w:r>
+    </w:p>
+    <w:p>
+      <w:pPr>
+        <w:spacing w:line="480" w:lineRule="auto"/>
+        <w:rPr>
+          <w:rFonts w:ascii="Times New Roman" w:hAnsi="Times New Roman" w:cs="Times New Roman"/>
+          <w:sz w:val="24"/>
+          <w:szCs w:val="24"/>
+        </w:rPr>
+      </w:pPr>
+    </w:p>
+    <w:p>
+      <w:pPr>
+        <w:spacing w:line="480" w:lineRule="auto"/>
+        <w:jc w:val="center"/>
+        <w:rPr>
+          <w:rFonts w:ascii="Times New Roman" w:hAnsi="Times New Roman" w:cs="Times New Roman"/>
+          <w:sz w:val="24"/>
+          <w:szCs w:val="24"/>
+        </w:rPr>
+      </w:pPr>
+      <w:r>
+        <w:rPr>
+          <w:rFonts w:ascii="Times New Roman" w:hAnsi="Times New Roman" w:cs="Times New Roman"/>
+          <w:noProof/>
+          <w:sz w:val="24"/>
+          <w:szCs w:val="24"/>
+        </w:rPr>
         <w:lastRenderedPageBreak/>
-        <w:t xml:space="preserve">the numbers from our </w:t>
-      </w:r>
-      <w:r>
-        <w:rPr>
-          <w:rFonts w:ascii="Times New Roman" w:hAnsi="Times New Roman" w:cs="Times New Roman"/>
-          <w:sz w:val="24"/>
-          <w:szCs w:val="24"/>
-          <w:lang w:val="en"/>
-        </w:rPr>
-        <w:t>output to</w:t>
-      </w:r>
-      <w:r>
-        <w:rPr>
-          <w:rFonts w:ascii="Times New Roman" w:hAnsi="Times New Roman" w:cs="Times New Roman"/>
-          <w:sz w:val="24"/>
-          <w:szCs w:val="24"/>
-          <w:lang w:val="en"/>
-        </w:rPr>
-        <w:t xml:space="preserve"> ensure that we arrived back at N</w:t>
-      </w:r>
-      <w:r>
-        <w:rPr>
-          <w:rFonts w:ascii="Times New Roman" w:hAnsi="Times New Roman" w:cs="Times New Roman"/>
-          <w:sz w:val="24"/>
-          <w:szCs w:val="24"/>
-          <w:lang w:val="en"/>
-        </w:rPr>
-        <w:t>. More detailed explanation will be given i</w:t>
-      </w:r>
-      <w:r>
-        <w:rPr>
-          <w:rFonts w:ascii="Times New Roman" w:hAnsi="Times New Roman" w:cs="Times New Roman"/>
-          <w:sz w:val="24"/>
-          <w:szCs w:val="24"/>
-          <w:lang w:val="en"/>
-        </w:rPr>
-        <w:t>n</w:t>
-      </w:r>
-      <w:r>
-        <w:rPr>
-          <w:rFonts w:ascii="Times New Roman" w:hAnsi="Times New Roman" w:cs="Times New Roman"/>
-          <w:sz w:val="24"/>
-          <w:szCs w:val="24"/>
-          <w:lang w:val="en"/>
-        </w:rPr>
-        <w:t xml:space="preserve"> subsequent chapters. See diagram below to illustrate (we assume N = 12)</w:t>
-      </w:r>
-    </w:p>
-    <w:p>
-      <w:pPr>
-        <w:spacing w:line="480" w:lineRule="auto"/>
-        <w:rPr>
-          <w:rFonts w:ascii="Times New Roman" w:hAnsi="Times New Roman" w:cs="Times New Roman"/>
-          <w:sz w:val="24"/>
-          <w:szCs w:val="24"/>
-        </w:rPr>
-      </w:pPr>
-    </w:p>
-    <w:p>
-      <w:pPr>
-        <w:spacing w:line="480" w:lineRule="auto"/>
-        <w:jc w:val="center"/>
-        <w:rPr>
-          <w:rFonts w:ascii="Times New Roman" w:hAnsi="Times New Roman" w:cs="Times New Roman"/>
-          <w:sz w:val="24"/>
-          <w:szCs w:val="24"/>
-        </w:rPr>
-      </w:pPr>
-      <w:r>
-        <w:rPr>
-          <w:rFonts w:ascii="Times New Roman" w:hAnsi="Times New Roman" w:cs="Times New Roman"/>
-          <w:noProof/>
-          <w:sz w:val="24"/>
-          <w:szCs w:val="24"/>
-        </w:rPr>
         <w:drawing>
           <wp:inline distT="0" distB="0" distL="0" distR="0" wp14:anchorId="0339B5C6" wp14:editId="72298B54">
             <wp:extent cx="3546475" cy="1959610"/>
@@ -1562,23 +1475,6 @@
     </w:p>
     <w:p>
       <w:pPr>
-        <w:rPr>
-          <w:rFonts w:ascii="Times New Roman" w:hAnsi="Times New Roman" w:cs="Times New Roman"/>
-          <w:sz w:val="24"/>
-          <w:szCs w:val="24"/>
-        </w:rPr>
-      </w:pPr>
-      <w:r>
-        <w:rPr>
-          <w:rFonts w:ascii="Times New Roman" w:hAnsi="Times New Roman" w:cs="Times New Roman"/>
-          <w:sz w:val="24"/>
-          <w:szCs w:val="24"/>
-        </w:rPr>
-        <w:br w:type="page"/>
-      </w:r>
-    </w:p>
-    <w:p>
-      <w:pPr>
         <w:spacing w:line="480" w:lineRule="auto"/>
         <w:jc w:val="center"/>
         <w:rPr>
@@ -1593,170 +1489,426 @@
           <w:sz w:val="24"/>
           <w:szCs w:val="24"/>
         </w:rPr>
+        <w:t>Concepts (Background</w:t>
+      </w:r>
+      <w:r>
+        <w:rPr>
+          <w:rFonts w:ascii="Times New Roman" w:hAnsi="Times New Roman" w:cs="Times New Roman"/>
+          <w:sz w:val="24"/>
+          <w:szCs w:val="24"/>
+        </w:rPr>
+        <w:t>)</w:t>
+      </w:r>
+    </w:p>
+    <w:p>
+      <w:pPr>
+        <w:spacing w:line="480" w:lineRule="auto"/>
+        <w:rPr>
+          <w:rFonts w:ascii="Times New Roman" w:hAnsi="Times New Roman" w:cs="Times New Roman"/>
+          <w:sz w:val="24"/>
+          <w:szCs w:val="24"/>
+        </w:rPr>
+      </w:pPr>
+      <w:r>
+        <w:rPr>
+          <w:rFonts w:ascii="Times New Roman" w:hAnsi="Times New Roman" w:cs="Times New Roman"/>
+          <w:sz w:val="24"/>
+          <w:szCs w:val="24"/>
+        </w:rPr>
+        <w:t>An i</w:t>
+      </w:r>
+      <w:r>
+        <w:rPr>
+          <w:rFonts w:ascii="Times New Roman" w:hAnsi="Times New Roman" w:cs="Times New Roman"/>
+          <w:sz w:val="24"/>
+          <w:szCs w:val="24"/>
+        </w:rPr>
+        <w:t>terative Server</w:t>
+      </w:r>
+      <w:r>
+        <w:rPr>
+          <w:rFonts w:ascii="Times New Roman" w:hAnsi="Times New Roman" w:cs="Times New Roman"/>
+          <w:sz w:val="24"/>
+          <w:szCs w:val="24"/>
+        </w:rPr>
+        <w:t xml:space="preserve"> is a server that handles request and returns a response to the requesting client. It iterates through each client, handling it one at a time.</w:t>
+      </w:r>
+      <w:r>
+        <w:rPr>
+          <w:rFonts w:ascii="Times New Roman" w:hAnsi="Times New Roman" w:cs="Times New Roman"/>
+          <w:sz w:val="24"/>
+          <w:szCs w:val="24"/>
+        </w:rPr>
+        <w:t xml:space="preserve"> The main server (DivFinder.cpp) in our project was modeled as an iterative server. </w:t>
+      </w:r>
+      <w:r>
+        <w:rPr>
+          <w:rFonts w:ascii="Times New Roman" w:hAnsi="Times New Roman" w:cs="Times New Roman"/>
+          <w:sz w:val="24"/>
+          <w:szCs w:val="24"/>
+        </w:rPr>
+        <w:t xml:space="preserve"> </w:t>
+      </w:r>
+      <w:r>
+        <w:rPr>
+          <w:rFonts w:ascii="Times New Roman" w:hAnsi="Times New Roman" w:cs="Times New Roman"/>
+          <w:sz w:val="24"/>
+          <w:szCs w:val="24"/>
+        </w:rPr>
+        <w:t>A c</w:t>
+      </w:r>
+      <w:r>
+        <w:rPr>
+          <w:rFonts w:ascii="Times New Roman" w:hAnsi="Times New Roman" w:cs="Times New Roman"/>
+          <w:sz w:val="24"/>
+          <w:szCs w:val="24"/>
+        </w:rPr>
+        <w:t xml:space="preserve">oncurrent </w:t>
+      </w:r>
+      <w:r>
+        <w:rPr>
+          <w:rFonts w:ascii="Times New Roman" w:hAnsi="Times New Roman" w:cs="Times New Roman"/>
+          <w:sz w:val="24"/>
+          <w:szCs w:val="24"/>
+        </w:rPr>
+        <w:t>Server handles</w:t>
+      </w:r>
+      <w:r>
+        <w:rPr>
+          <w:rFonts w:ascii="Times New Roman" w:hAnsi="Times New Roman" w:cs="Times New Roman"/>
+          <w:sz w:val="24"/>
+          <w:szCs w:val="24"/>
+        </w:rPr>
+        <w:t xml:space="preserve"> multiple clients</w:t>
+      </w:r>
+      <w:r>
+        <w:rPr>
+          <w:rFonts w:ascii="Times New Roman" w:hAnsi="Times New Roman" w:cs="Times New Roman"/>
+          <w:sz w:val="24"/>
+          <w:szCs w:val="24"/>
+        </w:rPr>
+        <w:t xml:space="preserve"> request</w:t>
+      </w:r>
+      <w:r>
+        <w:rPr>
+          <w:rFonts w:ascii="Times New Roman" w:hAnsi="Times New Roman" w:cs="Times New Roman"/>
+          <w:sz w:val="24"/>
+          <w:szCs w:val="24"/>
+        </w:rPr>
+        <w:t xml:space="preserve"> at the same time</w:t>
+      </w:r>
+      <w:r>
+        <w:rPr>
+          <w:rFonts w:ascii="Times New Roman" w:hAnsi="Times New Roman" w:cs="Times New Roman"/>
+          <w:sz w:val="24"/>
+          <w:szCs w:val="24"/>
+        </w:rPr>
+        <w:t xml:space="preserve"> by passing them</w:t>
+      </w:r>
+      <w:r>
+        <w:rPr>
+          <w:rFonts w:ascii="Times New Roman" w:hAnsi="Times New Roman" w:cs="Times New Roman"/>
+          <w:sz w:val="24"/>
+          <w:szCs w:val="24"/>
+        </w:rPr>
+        <w:t xml:space="preserve"> to a thread or a process after which it waits for next incoming request. The server may call a fork function, creating one child process for each child. An alternative is also to pass client request to threads</w:t>
+      </w:r>
+      <w:r>
+        <w:rPr>
+          <w:rFonts w:ascii="Times New Roman" w:hAnsi="Times New Roman" w:cs="Times New Roman"/>
+          <w:sz w:val="24"/>
+          <w:szCs w:val="24"/>
+        </w:rPr>
+        <w:t xml:space="preserve">. This utilized three concurrent server which objects of DivFinderSP.cpp, each of which spun several </w:t>
+      </w:r>
+      <w:r>
+        <w:rPr>
+          <w:rFonts w:ascii="Times New Roman" w:hAnsi="Times New Roman" w:cs="Times New Roman"/>
+          <w:sz w:val="24"/>
+          <w:szCs w:val="24"/>
+        </w:rPr>
+        <w:t>threads</w:t>
+      </w:r>
+      <w:r>
+        <w:rPr>
+          <w:rFonts w:ascii="Times New Roman" w:hAnsi="Times New Roman" w:cs="Times New Roman"/>
+          <w:sz w:val="24"/>
+          <w:szCs w:val="24"/>
+        </w:rPr>
+        <w:t xml:space="preserve"> based on messages passed to them from the main </w:t>
+      </w:r>
+      <w:r>
+        <w:rPr>
+          <w:rFonts w:ascii="Times New Roman" w:hAnsi="Times New Roman" w:cs="Times New Roman"/>
+          <w:sz w:val="24"/>
+          <w:szCs w:val="24"/>
+        </w:rPr>
+        <w:t>server (</w:t>
+      </w:r>
+      <w:r>
+        <w:rPr>
+          <w:rFonts w:ascii="Times New Roman" w:hAnsi="Times New Roman" w:cs="Times New Roman"/>
+          <w:sz w:val="24"/>
+          <w:szCs w:val="24"/>
+        </w:rPr>
+        <w:t>Tanenbaum &amp; Steen 2018)</w:t>
+      </w:r>
+      <w:r>
+        <w:rPr>
+          <w:rFonts w:ascii="Times New Roman" w:hAnsi="Times New Roman" w:cs="Times New Roman"/>
+          <w:sz w:val="24"/>
+          <w:szCs w:val="24"/>
+        </w:rPr>
+        <w:t xml:space="preserve">. </w:t>
+      </w:r>
+    </w:p>
+    <w:p>
+      <w:pPr>
+        <w:spacing w:line="480" w:lineRule="auto"/>
+        <w:rPr>
+          <w:rFonts w:ascii="Times New Roman" w:hAnsi="Times New Roman" w:cs="Times New Roman"/>
+          <w:sz w:val="24"/>
+          <w:szCs w:val="24"/>
+        </w:rPr>
+      </w:pPr>
+      <w:r>
+        <w:rPr>
+          <w:rFonts w:ascii="Times New Roman" w:hAnsi="Times New Roman" w:cs="Times New Roman"/>
+          <w:sz w:val="24"/>
+          <w:szCs w:val="24"/>
+        </w:rPr>
+        <w:t>What do we actually mean</w:t>
+      </w:r>
+      <w:r>
+        <w:rPr>
+          <w:rFonts w:ascii="Times New Roman" w:hAnsi="Times New Roman" w:cs="Times New Roman"/>
+          <w:sz w:val="24"/>
+          <w:szCs w:val="24"/>
+        </w:rPr>
+        <w:t xml:space="preserve"> </w:t>
+      </w:r>
+      <w:r>
+        <w:rPr>
+          <w:rFonts w:ascii="Times New Roman" w:hAnsi="Times New Roman" w:cs="Times New Roman"/>
+          <w:sz w:val="24"/>
+          <w:szCs w:val="24"/>
+        </w:rPr>
+        <w:t>by</w:t>
+      </w:r>
+      <w:r>
+        <w:rPr>
+          <w:rFonts w:ascii="Times New Roman" w:hAnsi="Times New Roman" w:cs="Times New Roman"/>
+          <w:sz w:val="24"/>
+          <w:szCs w:val="24"/>
+        </w:rPr>
+        <w:t xml:space="preserve"> the term concurrency?</w:t>
+      </w:r>
+      <w:r>
+        <w:rPr>
+          <w:rFonts w:ascii="Times New Roman" w:hAnsi="Times New Roman" w:cs="Times New Roman"/>
+          <w:sz w:val="24"/>
+          <w:szCs w:val="24"/>
+        </w:rPr>
+        <w:t xml:space="preserve"> When we talk about concurrency when it relates to computers (servers/clients), we are referring to single systems performing multiple independent activities in parallel rather than sequentially.</w:t>
+      </w:r>
+      <w:r>
+        <w:rPr>
+          <w:rFonts w:ascii="Times New Roman" w:hAnsi="Times New Roman" w:cs="Times New Roman"/>
+          <w:sz w:val="24"/>
+          <w:szCs w:val="24"/>
+        </w:rPr>
+        <w:t xml:space="preserve"> Historically</w:t>
+      </w:r>
+      <w:r>
+        <w:rPr>
+          <w:rFonts w:ascii="Times New Roman" w:hAnsi="Times New Roman" w:cs="Times New Roman"/>
+          <w:sz w:val="24"/>
+          <w:szCs w:val="24"/>
+        </w:rPr>
+        <w:t>,</w:t>
+      </w:r>
+      <w:r>
+        <w:rPr>
+          <w:rFonts w:ascii="Times New Roman" w:hAnsi="Times New Roman" w:cs="Times New Roman"/>
+          <w:sz w:val="24"/>
+          <w:szCs w:val="24"/>
+        </w:rPr>
+        <w:t xml:space="preserve"> most computers had just one processor with a single unit processing core; although some these computers still exist today. Such machines, although may have appeared mildly fast, could really only perform one task at a time.</w:t>
+      </w:r>
+      <w:r>
+        <w:rPr>
+          <w:rFonts w:ascii="Times New Roman" w:hAnsi="Times New Roman" w:cs="Times New Roman"/>
+          <w:sz w:val="24"/>
+          <w:szCs w:val="24"/>
+        </w:rPr>
+        <w:t xml:space="preserve"> The trick was that it could switch between tasks many times per seconds. This is called task </w:t>
+      </w:r>
+      <w:r>
+        <w:rPr>
+          <w:rFonts w:ascii="Times New Roman" w:hAnsi="Times New Roman" w:cs="Times New Roman"/>
+          <w:sz w:val="24"/>
+          <w:szCs w:val="24"/>
+        </w:rPr>
         <w:lastRenderedPageBreak/>
-        <w:t>Concepts (Background</w:t>
-      </w:r>
-      <w:r>
-        <w:rPr>
-          <w:rFonts w:ascii="Times New Roman" w:hAnsi="Times New Roman" w:cs="Times New Roman"/>
-          <w:sz w:val="24"/>
-          <w:szCs w:val="24"/>
-        </w:rPr>
-        <w:t>)</w:t>
-      </w:r>
-    </w:p>
-    <w:p>
-      <w:pPr>
-        <w:spacing w:line="480" w:lineRule="auto"/>
-        <w:rPr>
-          <w:rFonts w:ascii="Times New Roman" w:hAnsi="Times New Roman" w:cs="Times New Roman"/>
-          <w:sz w:val="24"/>
-          <w:szCs w:val="24"/>
-        </w:rPr>
-      </w:pPr>
-      <w:r>
-        <w:rPr>
-          <w:rFonts w:ascii="Times New Roman" w:hAnsi="Times New Roman" w:cs="Times New Roman"/>
-          <w:sz w:val="24"/>
-          <w:szCs w:val="24"/>
-        </w:rPr>
-        <w:t>An i</w:t>
-      </w:r>
-      <w:r>
-        <w:rPr>
-          <w:rFonts w:ascii="Times New Roman" w:hAnsi="Times New Roman" w:cs="Times New Roman"/>
-          <w:sz w:val="24"/>
-          <w:szCs w:val="24"/>
-        </w:rPr>
-        <w:t>terative Server</w:t>
-      </w:r>
-      <w:r>
-        <w:rPr>
-          <w:rFonts w:ascii="Times New Roman" w:hAnsi="Times New Roman" w:cs="Times New Roman"/>
-          <w:sz w:val="24"/>
-          <w:szCs w:val="24"/>
-        </w:rPr>
-        <w:t xml:space="preserve"> is a server that handles request and returns a response to the requesting client. It iterates through each client, handling it one at a time.</w:t>
-      </w:r>
-      <w:r>
-        <w:rPr>
-          <w:rFonts w:ascii="Times New Roman" w:hAnsi="Times New Roman" w:cs="Times New Roman"/>
-          <w:sz w:val="24"/>
-          <w:szCs w:val="24"/>
-        </w:rPr>
-        <w:t xml:space="preserve"> The main server (DivFinder.cpp) in our project was modeled as an iterative server. </w:t>
-      </w:r>
-      <w:r>
-        <w:rPr>
-          <w:rFonts w:ascii="Times New Roman" w:hAnsi="Times New Roman" w:cs="Times New Roman"/>
-          <w:sz w:val="24"/>
-          <w:szCs w:val="24"/>
-        </w:rPr>
-        <w:t xml:space="preserve"> </w:t>
-      </w:r>
-      <w:r>
-        <w:rPr>
-          <w:rFonts w:ascii="Times New Roman" w:hAnsi="Times New Roman" w:cs="Times New Roman"/>
-          <w:sz w:val="24"/>
-          <w:szCs w:val="24"/>
-        </w:rPr>
-        <w:t>A c</w:t>
-      </w:r>
-      <w:r>
-        <w:rPr>
-          <w:rFonts w:ascii="Times New Roman" w:hAnsi="Times New Roman" w:cs="Times New Roman"/>
-          <w:sz w:val="24"/>
-          <w:szCs w:val="24"/>
-        </w:rPr>
-        <w:t xml:space="preserve">oncurrent </w:t>
-      </w:r>
-      <w:r>
-        <w:rPr>
-          <w:rFonts w:ascii="Times New Roman" w:hAnsi="Times New Roman" w:cs="Times New Roman"/>
-          <w:sz w:val="24"/>
-          <w:szCs w:val="24"/>
-        </w:rPr>
-        <w:t>Server handles</w:t>
-      </w:r>
-      <w:r>
-        <w:rPr>
-          <w:rFonts w:ascii="Times New Roman" w:hAnsi="Times New Roman" w:cs="Times New Roman"/>
-          <w:sz w:val="24"/>
-          <w:szCs w:val="24"/>
-        </w:rPr>
-        <w:t xml:space="preserve"> multiple clients</w:t>
-      </w:r>
-      <w:r>
-        <w:rPr>
-          <w:rFonts w:ascii="Times New Roman" w:hAnsi="Times New Roman" w:cs="Times New Roman"/>
-          <w:sz w:val="24"/>
-          <w:szCs w:val="24"/>
-        </w:rPr>
-        <w:t xml:space="preserve"> request</w:t>
-      </w:r>
-      <w:r>
-        <w:rPr>
-          <w:rFonts w:ascii="Times New Roman" w:hAnsi="Times New Roman" w:cs="Times New Roman"/>
-          <w:sz w:val="24"/>
-          <w:szCs w:val="24"/>
-        </w:rPr>
-        <w:t xml:space="preserve"> at the same time</w:t>
-      </w:r>
-      <w:r>
-        <w:rPr>
-          <w:rFonts w:ascii="Times New Roman" w:hAnsi="Times New Roman" w:cs="Times New Roman"/>
-          <w:sz w:val="24"/>
-          <w:szCs w:val="24"/>
-        </w:rPr>
-        <w:t xml:space="preserve"> by passing them</w:t>
-      </w:r>
-      <w:r>
-        <w:rPr>
-          <w:rFonts w:ascii="Times New Roman" w:hAnsi="Times New Roman" w:cs="Times New Roman"/>
-          <w:sz w:val="24"/>
-          <w:szCs w:val="24"/>
-        </w:rPr>
-        <w:t xml:space="preserve"> to a thread or a process after which it waits for next incoming request. The server may call a fork function, creating one child process for each child. An alternative is also to pass client request to threads</w:t>
-      </w:r>
-      <w:r>
-        <w:rPr>
-          <w:rFonts w:ascii="Times New Roman" w:hAnsi="Times New Roman" w:cs="Times New Roman"/>
-          <w:sz w:val="24"/>
-          <w:szCs w:val="24"/>
-        </w:rPr>
-        <w:t xml:space="preserve">. This utilized three concurrent server which objects of DivFinderSP.cpp, each of which spun several </w:t>
-      </w:r>
-      <w:r>
-        <w:rPr>
-          <w:rFonts w:ascii="Times New Roman" w:hAnsi="Times New Roman" w:cs="Times New Roman"/>
-          <w:sz w:val="24"/>
-          <w:szCs w:val="24"/>
-        </w:rPr>
-        <w:t>threads</w:t>
-      </w:r>
-      <w:r>
-        <w:rPr>
-          <w:rFonts w:ascii="Times New Roman" w:hAnsi="Times New Roman" w:cs="Times New Roman"/>
-          <w:sz w:val="24"/>
-          <w:szCs w:val="24"/>
-        </w:rPr>
-        <w:t xml:space="preserve"> based on messages passed to them from the main </w:t>
-      </w:r>
-      <w:r>
-        <w:rPr>
-          <w:rFonts w:ascii="Times New Roman" w:hAnsi="Times New Roman" w:cs="Times New Roman"/>
-          <w:sz w:val="24"/>
-          <w:szCs w:val="24"/>
-        </w:rPr>
-        <w:t>server (</w:t>
-      </w:r>
-      <w:r>
-        <w:rPr>
-          <w:rFonts w:ascii="Times New Roman" w:hAnsi="Times New Roman" w:cs="Times New Roman"/>
-          <w:sz w:val="24"/>
-          <w:szCs w:val="24"/>
-        </w:rPr>
-        <w:t>Tanenbaum &amp; Steen 2018)</w:t>
+        <w:t xml:space="preserve">switching. The task switch provides an illusion to both the user and the application itself. Because </w:t>
+      </w:r>
+      <w:r>
+        <w:rPr>
+          <w:rFonts w:ascii="Times New Roman" w:hAnsi="Times New Roman" w:cs="Times New Roman"/>
+          <w:sz w:val="24"/>
+          <w:szCs w:val="24"/>
+        </w:rPr>
+        <w:t>the</w:t>
+      </w:r>
+      <w:r>
+        <w:rPr>
+          <w:rFonts w:ascii="Times New Roman" w:hAnsi="Times New Roman" w:cs="Times New Roman"/>
+          <w:sz w:val="24"/>
+          <w:szCs w:val="24"/>
+        </w:rPr>
+        <w:t xml:space="preserve"> ill</w:t>
+      </w:r>
+      <w:r>
+        <w:rPr>
+          <w:rFonts w:ascii="Times New Roman" w:hAnsi="Times New Roman" w:cs="Times New Roman"/>
+          <w:sz w:val="24"/>
+          <w:szCs w:val="24"/>
+        </w:rPr>
+        <w:t xml:space="preserve">usion of concurrency behavior maybe subtly different when executing in a single process task switching environment compared to when executing in an environment with true concurrency. </w:t>
+      </w:r>
+      <w:r>
+        <w:rPr>
+          <w:rFonts w:ascii="Times New Roman" w:hAnsi="Times New Roman" w:cs="Times New Roman"/>
+          <w:sz w:val="24"/>
+          <w:szCs w:val="24"/>
+        </w:rPr>
+        <w:t>Computers containing multiple processors (cores) a</w:t>
+      </w:r>
+      <w:r>
+        <w:rPr>
+          <w:rFonts w:ascii="Times New Roman" w:hAnsi="Times New Roman" w:cs="Times New Roman"/>
+          <w:sz w:val="24"/>
+          <w:szCs w:val="24"/>
+        </w:rPr>
+        <w:t>re</w:t>
+      </w:r>
+      <w:r>
+        <w:rPr>
+          <w:rFonts w:ascii="Times New Roman" w:hAnsi="Times New Roman" w:cs="Times New Roman"/>
+          <w:sz w:val="24"/>
+          <w:szCs w:val="24"/>
+        </w:rPr>
+        <w:t xml:space="preserve"> now mostly</w:t>
+      </w:r>
+      <w:r>
+        <w:rPr>
+          <w:rFonts w:ascii="Times New Roman" w:hAnsi="Times New Roman" w:cs="Times New Roman"/>
+          <w:sz w:val="24"/>
+          <w:szCs w:val="24"/>
+        </w:rPr>
+        <w:t xml:space="preserve"> being used for servers and high-performance computing tasks. The PCs are capable of running more than one task in parallel</w:t>
+      </w:r>
+      <w:r>
+        <w:rPr>
+          <w:rFonts w:ascii="Times New Roman" w:hAnsi="Times New Roman" w:cs="Times New Roman"/>
+          <w:sz w:val="24"/>
+          <w:szCs w:val="24"/>
+        </w:rPr>
+        <w:t xml:space="preserve"> (Tanenbaum &amp; Steen 2018).</w:t>
+      </w:r>
+    </w:p>
+    <w:p>
+      <w:pPr>
+        <w:spacing w:line="480" w:lineRule="auto"/>
+        <w:rPr>
+          <w:rFonts w:ascii="Times New Roman" w:hAnsi="Times New Roman" w:cs="Times New Roman"/>
+          <w:sz w:val="24"/>
+          <w:szCs w:val="24"/>
+        </w:rPr>
+      </w:pPr>
+      <w:r>
+        <w:rPr>
+          <w:rFonts w:ascii="Times New Roman" w:hAnsi="Times New Roman" w:cs="Times New Roman"/>
+          <w:sz w:val="24"/>
+          <w:szCs w:val="24"/>
+        </w:rPr>
+        <w:t>Threads in distributed systems</w:t>
+      </w:r>
+    </w:p>
+    <w:p>
+      <w:pPr>
+        <w:spacing w:line="480" w:lineRule="auto"/>
+        <w:rPr>
+          <w:rFonts w:ascii="Times New Roman" w:hAnsi="Times New Roman" w:cs="Times New Roman"/>
+          <w:sz w:val="24"/>
+          <w:szCs w:val="24"/>
+        </w:rPr>
+      </w:pPr>
+      <w:r>
+        <w:rPr>
+          <w:rFonts w:ascii="Times New Roman" w:hAnsi="Times New Roman" w:cs="Times New Roman"/>
+          <w:sz w:val="24"/>
+          <w:szCs w:val="24"/>
+        </w:rPr>
+        <w:t xml:space="preserve">A useful property of threads in distributed systems is that it can provide a convenient means of allowing blocking system calls with blocking the entire process in which the thread is running. </w:t>
+      </w:r>
+      <w:r>
+        <w:rPr>
+          <w:rFonts w:ascii="Times New Roman" w:hAnsi="Times New Roman" w:cs="Times New Roman"/>
+          <w:sz w:val="24"/>
+          <w:szCs w:val="24"/>
+        </w:rPr>
+        <w:t>This makes threads commonly used in distributed systems because it is easier to express communication by maintaining multiple logical connections</w:t>
+      </w:r>
+      <w:r>
+        <w:rPr>
+          <w:rFonts w:ascii="Times New Roman" w:hAnsi="Times New Roman" w:cs="Times New Roman"/>
+          <w:sz w:val="24"/>
+          <w:szCs w:val="24"/>
+        </w:rPr>
+        <w:t xml:space="preserve"> at the same time. Our concurrent servers</w:t>
+      </w:r>
+      <w:r>
+        <w:rPr>
+          <w:rFonts w:ascii="Times New Roman" w:hAnsi="Times New Roman" w:cs="Times New Roman"/>
+          <w:sz w:val="24"/>
+          <w:szCs w:val="24"/>
+        </w:rPr>
+        <w:t xml:space="preserve"> in our project</w:t>
+      </w:r>
+      <w:r>
+        <w:rPr>
+          <w:rFonts w:ascii="Times New Roman" w:hAnsi="Times New Roman" w:cs="Times New Roman"/>
+          <w:sz w:val="24"/>
+          <w:szCs w:val="24"/>
+        </w:rPr>
+        <w:t xml:space="preserve"> utilizes this thread concept</w:t>
+      </w:r>
+      <w:r>
+        <w:rPr>
+          <w:rFonts w:ascii="Times New Roman" w:hAnsi="Times New Roman" w:cs="Times New Roman"/>
+          <w:sz w:val="24"/>
+          <w:szCs w:val="24"/>
+        </w:rPr>
+        <w:t xml:space="preserve"> (Tanenbaum &amp; Steen 2018).</w:t>
+      </w:r>
+    </w:p>
+    <w:p>
+      <w:pPr>
+        <w:spacing w:line="480" w:lineRule="auto"/>
+        <w:rPr>
+          <w:rFonts w:ascii="Times New Roman" w:hAnsi="Times New Roman" w:cs="Times New Roman"/>
+          <w:sz w:val="24"/>
+          <w:szCs w:val="24"/>
+        </w:rPr>
+      </w:pPr>
+      <w:r>
+        <w:rPr>
+          <w:rFonts w:ascii="Times New Roman" w:hAnsi="Times New Roman" w:cs="Times New Roman"/>
+          <w:sz w:val="24"/>
+          <w:szCs w:val="24"/>
+        </w:rPr>
+        <w:t>Inter-process Communication with Sockets</w:t>
       </w:r>
       <w:r>
         <w:rPr>
@@ -1782,299 +1934,51 @@
           <w:sz w:val="24"/>
           <w:szCs w:val="24"/>
         </w:rPr>
-        <w:t>What do we actually mean</w:t>
-      </w:r>
-      <w:r>
-        <w:rPr>
-          <w:rFonts w:ascii="Times New Roman" w:hAnsi="Times New Roman" w:cs="Times New Roman"/>
-          <w:sz w:val="24"/>
-          <w:szCs w:val="24"/>
-        </w:rPr>
-        <w:t xml:space="preserve"> </w:t>
-      </w:r>
-      <w:r>
-        <w:rPr>
-          <w:rFonts w:ascii="Times New Roman" w:hAnsi="Times New Roman" w:cs="Times New Roman"/>
-          <w:sz w:val="24"/>
-          <w:szCs w:val="24"/>
-        </w:rPr>
-        <w:t>by</w:t>
-      </w:r>
-      <w:r>
-        <w:rPr>
-          <w:rFonts w:ascii="Times New Roman" w:hAnsi="Times New Roman" w:cs="Times New Roman"/>
-          <w:sz w:val="24"/>
-          <w:szCs w:val="24"/>
-        </w:rPr>
-        <w:t xml:space="preserve"> the term concurrency?</w:t>
-      </w:r>
-      <w:r>
-        <w:rPr>
-          <w:rFonts w:ascii="Times New Roman" w:hAnsi="Times New Roman" w:cs="Times New Roman"/>
-          <w:sz w:val="24"/>
-          <w:szCs w:val="24"/>
-        </w:rPr>
-        <w:t xml:space="preserve"> When we talk about concurrency when it relates to computers (servers/clients), we are referring to single systems performing multiple independent activities in parallel rather than sequentially.</w:t>
-      </w:r>
-      <w:r>
-        <w:rPr>
-          <w:rFonts w:ascii="Times New Roman" w:hAnsi="Times New Roman" w:cs="Times New Roman"/>
-          <w:sz w:val="24"/>
-          <w:szCs w:val="24"/>
-        </w:rPr>
-        <w:t xml:space="preserve"> Historically</w:t>
-      </w:r>
-      <w:r>
-        <w:rPr>
-          <w:rFonts w:ascii="Times New Roman" w:hAnsi="Times New Roman" w:cs="Times New Roman"/>
-          <w:sz w:val="24"/>
-          <w:szCs w:val="24"/>
-        </w:rPr>
-        <w:t>,</w:t>
-      </w:r>
-      <w:r>
-        <w:rPr>
-          <w:rFonts w:ascii="Times New Roman" w:hAnsi="Times New Roman" w:cs="Times New Roman"/>
-          <w:sz w:val="24"/>
-          <w:szCs w:val="24"/>
-        </w:rPr>
-        <w:t xml:space="preserve"> most computers had just one processor with a single unit processing core; although some these computers still exist today. Such machines, although may have appeared mildly fast, could really only perform one task at a time.</w:t>
-      </w:r>
-      <w:r>
-        <w:rPr>
-          <w:rFonts w:ascii="Times New Roman" w:hAnsi="Times New Roman" w:cs="Times New Roman"/>
-          <w:sz w:val="24"/>
-          <w:szCs w:val="24"/>
-        </w:rPr>
-        <w:t xml:space="preserve"> The trick was that it could switch between tasks many times per seconds. This is called task switching. The task switch provides an illusion to both the user and the application itself. Because </w:t>
-      </w:r>
-      <w:r>
-        <w:rPr>
-          <w:rFonts w:ascii="Times New Roman" w:hAnsi="Times New Roman" w:cs="Times New Roman"/>
-          <w:sz w:val="24"/>
-          <w:szCs w:val="24"/>
-        </w:rPr>
-        <w:t>the</w:t>
-      </w:r>
-      <w:r>
-        <w:rPr>
-          <w:rFonts w:ascii="Times New Roman" w:hAnsi="Times New Roman" w:cs="Times New Roman"/>
-          <w:sz w:val="24"/>
-          <w:szCs w:val="24"/>
-        </w:rPr>
-        <w:t xml:space="preserve"> ill</w:t>
-      </w:r>
-      <w:r>
-        <w:rPr>
-          <w:rFonts w:ascii="Times New Roman" w:hAnsi="Times New Roman" w:cs="Times New Roman"/>
-          <w:sz w:val="24"/>
-          <w:szCs w:val="24"/>
-        </w:rPr>
-        <w:t xml:space="preserve">usion of concurrency behavior maybe subtly different when executing in a single process task switching environment compared to when executing in an environment with true concurrency. </w:t>
-      </w:r>
-      <w:r>
-        <w:rPr>
-          <w:rFonts w:ascii="Times New Roman" w:hAnsi="Times New Roman" w:cs="Times New Roman"/>
-          <w:sz w:val="24"/>
-          <w:szCs w:val="24"/>
-        </w:rPr>
-        <w:t>Computers containing multiple processors (cores) a</w:t>
-      </w:r>
-      <w:r>
-        <w:rPr>
-          <w:rFonts w:ascii="Times New Roman" w:hAnsi="Times New Roman" w:cs="Times New Roman"/>
-          <w:sz w:val="24"/>
-          <w:szCs w:val="24"/>
-        </w:rPr>
-        <w:t>re</w:t>
-      </w:r>
-      <w:r>
-        <w:rPr>
-          <w:rFonts w:ascii="Times New Roman" w:hAnsi="Times New Roman" w:cs="Times New Roman"/>
-          <w:sz w:val="24"/>
-          <w:szCs w:val="24"/>
-        </w:rPr>
-        <w:t xml:space="preserve"> now mostly</w:t>
-      </w:r>
-      <w:r>
-        <w:rPr>
-          <w:rFonts w:ascii="Times New Roman" w:hAnsi="Times New Roman" w:cs="Times New Roman"/>
-          <w:sz w:val="24"/>
-          <w:szCs w:val="24"/>
-        </w:rPr>
-        <w:t xml:space="preserve"> being used for servers and high-performance computing tasks. The PCs are capable of running more than one task in parallel</w:t>
-      </w:r>
-      <w:r>
-        <w:rPr>
-          <w:rFonts w:ascii="Times New Roman" w:hAnsi="Times New Roman" w:cs="Times New Roman"/>
-          <w:sz w:val="24"/>
-          <w:szCs w:val="24"/>
-        </w:rPr>
-        <w:t xml:space="preserve"> (Tanenbaum &amp; Steen 2018).</w:t>
-      </w:r>
-    </w:p>
-    <w:p>
-      <w:pPr>
-        <w:spacing w:line="480" w:lineRule="auto"/>
-        <w:rPr>
-          <w:rFonts w:ascii="Times New Roman" w:hAnsi="Times New Roman" w:cs="Times New Roman"/>
-          <w:sz w:val="24"/>
-          <w:szCs w:val="24"/>
-        </w:rPr>
-      </w:pPr>
-      <w:r>
-        <w:rPr>
-          <w:rFonts w:ascii="Times New Roman" w:hAnsi="Times New Roman" w:cs="Times New Roman"/>
-          <w:sz w:val="24"/>
-          <w:szCs w:val="24"/>
-        </w:rPr>
-        <w:t>Threads in distributed systems</w:t>
-      </w:r>
-    </w:p>
-    <w:p>
-      <w:pPr>
-        <w:spacing w:line="480" w:lineRule="auto"/>
-        <w:rPr>
-          <w:rFonts w:ascii="Times New Roman" w:hAnsi="Times New Roman" w:cs="Times New Roman"/>
-          <w:sz w:val="24"/>
-          <w:szCs w:val="24"/>
-        </w:rPr>
-      </w:pPr>
-      <w:r>
-        <w:rPr>
-          <w:rFonts w:ascii="Times New Roman" w:hAnsi="Times New Roman" w:cs="Times New Roman"/>
+        <w:t xml:space="preserve">Sockets are an abstract endpoint of communication between a pair of processes. Developed by Berkley </w:t>
+      </w:r>
+      <w:r>
+        <w:rPr>
+          <w:rFonts w:ascii="Times New Roman" w:hAnsi="Times New Roman" w:cs="Times New Roman"/>
+          <w:sz w:val="24"/>
+          <w:szCs w:val="24"/>
+        </w:rPr>
+        <w:t xml:space="preserve">Software Distribution as a part of BSD UNIX, sockets are part of the I/O of an operating system. </w:t>
+      </w:r>
+      <w:r>
+        <w:rPr>
+          <w:rFonts w:ascii="Times New Roman" w:hAnsi="Times New Roman" w:cs="Times New Roman"/>
+          <w:sz w:val="24"/>
+          <w:szCs w:val="24"/>
+        </w:rPr>
+        <w:t xml:space="preserve">There are two types of sockets; datagram sockets and stream sockets. TCP/IP sockets are stream sockets while UDP/IP sockets are datagram sockets. </w:t>
+      </w:r>
+      <w:r>
+        <w:rPr>
+          <w:rFonts w:ascii="Times New Roman" w:hAnsi="Times New Roman" w:cs="Times New Roman"/>
+          <w:sz w:val="24"/>
+          <w:szCs w:val="24"/>
+        </w:rPr>
+        <w:t>The diagram below briefly describes the basic client-server communication.</w:t>
+      </w:r>
+    </w:p>
+    <w:p>
+      <w:pPr>
+        <w:spacing w:line="480" w:lineRule="auto"/>
+        <w:jc w:val="center"/>
+        <w:rPr>
+          <w:rFonts w:ascii="Times New Roman" w:hAnsi="Times New Roman" w:cs="Times New Roman"/>
+          <w:sz w:val="24"/>
+          <w:szCs w:val="24"/>
+        </w:rPr>
+      </w:pPr>
+      <w:r>
+        <w:rPr>
+          <w:rFonts w:ascii="Times New Roman" w:hAnsi="Times New Roman" w:cs="Times New Roman"/>
+          <w:noProof/>
           <w:sz w:val="24"/>
           <w:szCs w:val="24"/>
         </w:rPr>
         <w:lastRenderedPageBreak/>
-        <w:t xml:space="preserve">A useful property of threads in distributed systems is that it can provide a convenient means of allowing blocking system calls with blocking the entire process in which the thread is running. </w:t>
-      </w:r>
-      <w:r>
-        <w:rPr>
-          <w:rFonts w:ascii="Times New Roman" w:hAnsi="Times New Roman" w:cs="Times New Roman"/>
-          <w:sz w:val="24"/>
-          <w:szCs w:val="24"/>
-        </w:rPr>
-        <w:t>This makes threads commonly used in distributed systems because it is easier to express communication by maintaining multiple logical connections</w:t>
-      </w:r>
-      <w:r>
-        <w:rPr>
-          <w:rFonts w:ascii="Times New Roman" w:hAnsi="Times New Roman" w:cs="Times New Roman"/>
-          <w:sz w:val="24"/>
-          <w:szCs w:val="24"/>
-        </w:rPr>
-        <w:t xml:space="preserve"> at the same time. Our concurrent servers</w:t>
-      </w:r>
-      <w:r>
-        <w:rPr>
-          <w:rFonts w:ascii="Times New Roman" w:hAnsi="Times New Roman" w:cs="Times New Roman"/>
-          <w:sz w:val="24"/>
-          <w:szCs w:val="24"/>
-        </w:rPr>
-        <w:t xml:space="preserve"> in our project</w:t>
-      </w:r>
-      <w:r>
-        <w:rPr>
-          <w:rFonts w:ascii="Times New Roman" w:hAnsi="Times New Roman" w:cs="Times New Roman"/>
-          <w:sz w:val="24"/>
-          <w:szCs w:val="24"/>
-        </w:rPr>
-        <w:t xml:space="preserve"> utilizes this thread concept</w:t>
-      </w:r>
-      <w:r>
-        <w:rPr>
-          <w:rFonts w:ascii="Times New Roman" w:hAnsi="Times New Roman" w:cs="Times New Roman"/>
-          <w:sz w:val="24"/>
-          <w:szCs w:val="24"/>
-        </w:rPr>
-        <w:t xml:space="preserve"> (Tanenbaum &amp; Steen 2018).</w:t>
-      </w:r>
-    </w:p>
-    <w:p>
-      <w:pPr>
-        <w:spacing w:line="480" w:lineRule="auto"/>
-        <w:rPr>
-          <w:rFonts w:ascii="Times New Roman" w:hAnsi="Times New Roman" w:cs="Times New Roman"/>
-          <w:sz w:val="24"/>
-          <w:szCs w:val="24"/>
-        </w:rPr>
-      </w:pPr>
-      <w:r>
-        <w:rPr>
-          <w:rFonts w:ascii="Times New Roman" w:hAnsi="Times New Roman" w:cs="Times New Roman"/>
-          <w:sz w:val="24"/>
-          <w:szCs w:val="24"/>
-        </w:rPr>
-        <w:t>Inter-process Communication with Sockets</w:t>
-      </w:r>
-      <w:r>
-        <w:rPr>
-          <w:rFonts w:ascii="Times New Roman" w:hAnsi="Times New Roman" w:cs="Times New Roman"/>
-          <w:sz w:val="24"/>
-          <w:szCs w:val="24"/>
-        </w:rPr>
-        <w:t xml:space="preserve">. </w:t>
-      </w:r>
-    </w:p>
-    <w:p>
-      <w:pPr>
-        <w:spacing w:line="480" w:lineRule="auto"/>
-        <w:rPr>
-          <w:rFonts w:ascii="Times New Roman" w:hAnsi="Times New Roman" w:cs="Times New Roman"/>
-          <w:sz w:val="24"/>
-          <w:szCs w:val="24"/>
-        </w:rPr>
-      </w:pPr>
-      <w:r>
-        <w:rPr>
-          <w:rFonts w:ascii="Times New Roman" w:hAnsi="Times New Roman" w:cs="Times New Roman"/>
-          <w:sz w:val="24"/>
-          <w:szCs w:val="24"/>
-        </w:rPr>
-        <w:t xml:space="preserve">Sockets are an abstract endpoint of communication between a pair of processes. Developed by Berkley </w:t>
-      </w:r>
-      <w:r>
-        <w:rPr>
-          <w:rFonts w:ascii="Times New Roman" w:hAnsi="Times New Roman" w:cs="Times New Roman"/>
-          <w:sz w:val="24"/>
-          <w:szCs w:val="24"/>
-        </w:rPr>
-        <w:t xml:space="preserve">Software Distribution as a part of BSD UNIX, sockets are part of the I/O of an operating system. </w:t>
-      </w:r>
-      <w:r>
-        <w:rPr>
-          <w:rFonts w:ascii="Times New Roman" w:hAnsi="Times New Roman" w:cs="Times New Roman"/>
-          <w:sz w:val="24"/>
-          <w:szCs w:val="24"/>
-        </w:rPr>
-        <w:t xml:space="preserve">There are two types of sockets; datagram sockets and stream sockets. TCP/IP sockets are stream sockets while UDP/IP sockets are datagram sockets. </w:t>
-      </w:r>
-      <w:r>
-        <w:rPr>
-          <w:rFonts w:ascii="Times New Roman" w:hAnsi="Times New Roman" w:cs="Times New Roman"/>
-          <w:sz w:val="24"/>
-          <w:szCs w:val="24"/>
-        </w:rPr>
-        <w:t>The diagram below briefly describes the basic client-server communication.</w:t>
-      </w:r>
-    </w:p>
-    <w:p>
-      <w:pPr>
-        <w:spacing w:line="480" w:lineRule="auto"/>
-        <w:jc w:val="center"/>
-        <w:rPr>
-          <w:rFonts w:ascii="Times New Roman" w:hAnsi="Times New Roman" w:cs="Times New Roman"/>
-          <w:sz w:val="24"/>
-          <w:szCs w:val="24"/>
-        </w:rPr>
-      </w:pPr>
-      <w:r>
-        <w:rPr>
-          <w:rFonts w:ascii="Times New Roman" w:hAnsi="Times New Roman" w:cs="Times New Roman"/>
-          <w:noProof/>
-          <w:sz w:val="24"/>
-          <w:szCs w:val="24"/>
-        </w:rPr>
         <w:drawing>
           <wp:inline distT="0" distB="0" distL="0" distR="0" wp14:anchorId="09557070" wp14:editId="3825EDBD">
             <wp:extent cx="2188210" cy="2155190"/>
@@ -2183,16 +2087,7 @@
           <w:sz w:val="24"/>
           <w:szCs w:val="24"/>
         </w:rPr>
-        <w:t xml:space="preserve">values or </w:t>
-      </w:r>
-      <w:r>
-        <w:rPr>
-          <w:rFonts w:ascii="Times New Roman" w:hAnsi="Times New Roman" w:cs="Times New Roman"/>
-          <w:sz w:val="24"/>
-          <w:szCs w:val="24"/>
-        </w:rPr>
-        <w:lastRenderedPageBreak/>
-        <w:t>are reassigned new jobs by the main server until all required computation is done. All of the communication is done through TCP connection</w:t>
+        <w:t>values or are reassigned new jobs by the main server until all required computation is done. All of the communication is done through TCP connection</w:t>
       </w:r>
       <w:r>
         <w:rPr>
@@ -2331,6 +2226,7 @@
           <w:sz w:val="24"/>
           <w:szCs w:val="24"/>
         </w:rPr>
+        <w:lastRenderedPageBreak/>
         <w:t>Confidentiality: Secure data must not be accessible to unauthorized persons.</w:t>
       </w:r>
     </w:p>
@@ -2482,7 +2378,6 @@
           <w:sz w:val="24"/>
           <w:szCs w:val="24"/>
         </w:rPr>
-        <w:lastRenderedPageBreak/>
         <w:t>There are four securi</w:t>
       </w:r>
       <w:r>
@@ -2661,7 +2556,16 @@
           <w:sz w:val="24"/>
           <w:szCs w:val="24"/>
         </w:rPr>
-        <w:t xml:space="preserve">For this project we chose not to implement encryption or authorization into our application/system simply because it would increase (substantially) the runtime – since we are designing a high-performance computing system. Our system however implements authentication. Our main server authenticates all incoming connection by checking its whitelist. </w:t>
+        <w:t xml:space="preserve">For this project we chose not to implement encryption or authorization into our application/system simply because it would increase (substantially) the runtime – since we are designing a high-performance computing system. Our system however implements </w:t>
+      </w:r>
+      <w:r>
+        <w:rPr>
+          <w:rFonts w:ascii="Times New Roman" w:hAnsi="Times New Roman" w:cs="Times New Roman"/>
+          <w:sz w:val="24"/>
+          <w:szCs w:val="24"/>
+        </w:rPr>
+        <w:lastRenderedPageBreak/>
+        <w:t xml:space="preserve">authentication. Our main server authenticates all incoming connection by checking its whitelist. </w:t>
       </w:r>
       <w:r>
         <w:rPr>
@@ -2674,23 +2578,6 @@
     </w:p>
     <w:p>
       <w:pPr>
-        <w:rPr>
-          <w:rFonts w:ascii="Times New Roman" w:hAnsi="Times New Roman" w:cs="Times New Roman"/>
-          <w:sz w:val="24"/>
-          <w:szCs w:val="24"/>
-        </w:rPr>
-      </w:pPr>
-      <w:r>
-        <w:rPr>
-          <w:rFonts w:ascii="Times New Roman" w:hAnsi="Times New Roman" w:cs="Times New Roman"/>
-          <w:sz w:val="24"/>
-          <w:szCs w:val="24"/>
-        </w:rPr>
-        <w:br w:type="page"/>
-      </w:r>
-    </w:p>
-    <w:p>
-      <w:pPr>
         <w:spacing w:line="480" w:lineRule="auto"/>
         <w:jc w:val="center"/>
         <w:rPr>
@@ -2705,197 +2592,188 @@
           <w:sz w:val="24"/>
           <w:szCs w:val="24"/>
         </w:rPr>
+        <w:t>Design and Methodology</w:t>
+      </w:r>
+    </w:p>
+    <w:p>
+      <w:pPr>
+        <w:spacing w:line="480" w:lineRule="auto"/>
+        <w:rPr>
+          <w:rFonts w:ascii="Times New Roman" w:hAnsi="Times New Roman" w:cs="Times New Roman"/>
+          <w:sz w:val="24"/>
+          <w:szCs w:val="24"/>
+        </w:rPr>
+      </w:pPr>
+      <w:r>
+        <w:rPr>
+          <w:rFonts w:ascii="Times New Roman" w:hAnsi="Times New Roman" w:cs="Times New Roman"/>
+          <w:sz w:val="24"/>
+          <w:szCs w:val="24"/>
+        </w:rPr>
+        <w:t xml:space="preserve">System Architecture </w:t>
+      </w:r>
+    </w:p>
+    <w:p>
+      <w:pPr>
+        <w:spacing w:line="480" w:lineRule="auto"/>
+        <w:rPr>
+          <w:rFonts w:ascii="Times New Roman" w:hAnsi="Times New Roman" w:cs="Times New Roman"/>
+          <w:sz w:val="24"/>
+          <w:szCs w:val="24"/>
+        </w:rPr>
+      </w:pPr>
+      <w:r>
+        <w:rPr>
+          <w:rFonts w:ascii="Times New Roman" w:hAnsi="Times New Roman" w:cs="Times New Roman"/>
+          <w:sz w:val="24"/>
+          <w:szCs w:val="24"/>
+        </w:rPr>
+        <w:t xml:space="preserve">The system organization is based off a client/server model.  A main server (pfserver) manages all the system level logic and coordinates computing tasks to the clients (pfclient). </w:t>
+      </w:r>
+      <w:r>
+        <w:rPr>
+          <w:rFonts w:ascii="Times New Roman" w:hAnsi="Times New Roman" w:cs="Times New Roman"/>
+          <w:sz w:val="24"/>
+          <w:szCs w:val="24"/>
+        </w:rPr>
+        <w:t>The system was designed to be scalable. It is very easy to add additional clients to system by specifying to the server the number of clients that will be connecting. This is done with the ‘-n’ parameter, and the server will wait for the requested number of clients to join before beginning its computation.</w:t>
+      </w:r>
+      <w:r>
+        <w:rPr>
+          <w:rFonts w:ascii="Times New Roman" w:hAnsi="Times New Roman" w:cs="Times New Roman"/>
+          <w:sz w:val="24"/>
+          <w:szCs w:val="24"/>
+        </w:rPr>
+        <w:t xml:space="preserve"> The clients are computing resource nodes that find a prime factor of a given number.  The clients implement a multithreaded approach which allows the Pollard Rho algorithm to execute on a background thread while the main thread monitors the connection with the main server for commands.</w:t>
+      </w:r>
+    </w:p>
+    <w:p>
+      <w:pPr>
+        <w:spacing w:line="480" w:lineRule="auto"/>
+        <w:rPr>
+          <w:rFonts w:ascii="Times New Roman" w:hAnsi="Times New Roman" w:cs="Times New Roman"/>
+          <w:sz w:val="24"/>
+          <w:szCs w:val="24"/>
+        </w:rPr>
+      </w:pPr>
+      <w:r>
+        <w:rPr>
+          <w:rFonts w:ascii="Times New Roman" w:hAnsi="Times New Roman" w:cs="Times New Roman"/>
+          <w:sz w:val="24"/>
+          <w:szCs w:val="24"/>
+        </w:rPr>
+        <w:t>Communications</w:t>
+      </w:r>
+    </w:p>
+    <w:p>
+      <w:pPr>
+        <w:spacing w:line="480" w:lineRule="auto"/>
+        <w:rPr>
+          <w:rFonts w:ascii="Times New Roman" w:hAnsi="Times New Roman" w:cs="Times New Roman"/>
+          <w:sz w:val="24"/>
+          <w:szCs w:val="24"/>
+        </w:rPr>
+      </w:pPr>
+      <w:r>
+        <w:rPr>
+          <w:rFonts w:ascii="Times New Roman" w:hAnsi="Times New Roman" w:cs="Times New Roman"/>
+          <w:sz w:val="24"/>
+          <w:szCs w:val="24"/>
+        </w:rPr>
+        <w:t xml:space="preserve">Communication between the main server and nodes is done through </w:t>
+      </w:r>
+      <w:r>
+        <w:rPr>
+          <w:rFonts w:ascii="Times New Roman" w:hAnsi="Times New Roman" w:cs="Times New Roman"/>
+          <w:sz w:val="24"/>
+          <w:szCs w:val="24"/>
+        </w:rPr>
+        <w:t>TCP Connection Based sockets which implements a layered protocol model</w:t>
+      </w:r>
+      <w:r>
+        <w:rPr>
+          <w:rFonts w:ascii="Times New Roman" w:hAnsi="Times New Roman" w:cs="Times New Roman"/>
+          <w:sz w:val="24"/>
+          <w:szCs w:val="24"/>
+        </w:rPr>
+        <w:t xml:space="preserve">.  </w:t>
+      </w:r>
+      <w:r>
+        <w:rPr>
+          <w:rFonts w:ascii="Times New Roman" w:hAnsi="Times New Roman" w:cs="Times New Roman"/>
+          <w:sz w:val="24"/>
+          <w:szCs w:val="24"/>
+        </w:rPr>
+        <w:t xml:space="preserve">The TCP protocol is a connection-oriented communication method which guarantees the data sent arrives in order.  This is important </w:t>
+      </w:r>
+      <w:r>
+        <w:rPr>
+          <w:rFonts w:ascii="Times New Roman" w:hAnsi="Times New Roman" w:cs="Times New Roman"/>
+          <w:sz w:val="24"/>
+          <w:szCs w:val="24"/>
+        </w:rPr>
+        <w:t>to the methodology used to obtain all the prime factors of a given number, as explained in methodology section</w:t>
+      </w:r>
+      <w:r>
+        <w:rPr>
+          <w:rFonts w:ascii="Times New Roman" w:hAnsi="Times New Roman" w:cs="Times New Roman"/>
+          <w:sz w:val="24"/>
+          <w:szCs w:val="24"/>
+        </w:rPr>
+        <w:t>.</w:t>
+      </w:r>
+      <w:r>
+        <w:rPr>
+          <w:rFonts w:ascii="Times New Roman" w:hAnsi="Times New Roman" w:cs="Times New Roman"/>
+          <w:sz w:val="24"/>
+          <w:szCs w:val="24"/>
+        </w:rPr>
+        <w:t xml:space="preserve">  The e</w:t>
+      </w:r>
+      <w:r>
+        <w:rPr>
+          <w:rFonts w:ascii="Times New Roman" w:hAnsi="Times New Roman" w:cs="Times New Roman"/>
+          <w:sz w:val="24"/>
+          <w:szCs w:val="24"/>
+        </w:rPr>
+        <w:t xml:space="preserve">stablished system socket connections form message-oriented communications through a request-reply pattern.  </w:t>
+      </w:r>
+    </w:p>
+    <w:p>
+      <w:pPr>
+        <w:spacing w:line="480" w:lineRule="auto"/>
+        <w:rPr>
+          <w:rFonts w:ascii="Times New Roman" w:hAnsi="Times New Roman" w:cs="Times New Roman"/>
+          <w:sz w:val="24"/>
+          <w:szCs w:val="24"/>
+        </w:rPr>
+      </w:pPr>
+      <w:r>
+        <w:rPr>
+          <w:rFonts w:ascii="Times New Roman" w:hAnsi="Times New Roman" w:cs="Times New Roman"/>
+          <w:sz w:val="24"/>
+          <w:szCs w:val="24"/>
+        </w:rPr>
+        <w:t>Methodology</w:t>
+      </w:r>
+    </w:p>
+    <w:p>
+      <w:pPr>
+        <w:spacing w:line="480" w:lineRule="auto"/>
+        <w:rPr>
+          <w:rFonts w:ascii="Times New Roman" w:hAnsi="Times New Roman" w:cs="Times New Roman"/>
+          <w:sz w:val="24"/>
+          <w:szCs w:val="24"/>
+        </w:rPr>
+      </w:pPr>
+      <w:r>
+        <w:rPr>
+          <w:rFonts w:ascii="Times New Roman" w:hAnsi="Times New Roman" w:cs="Times New Roman"/>
+          <w:sz w:val="24"/>
+          <w:szCs w:val="24"/>
+        </w:rPr>
         <w:lastRenderedPageBreak/>
-        <w:t>Design and Methodology</w:t>
-      </w:r>
-    </w:p>
-    <w:p>
-      <w:pPr>
-        <w:spacing w:line="480" w:lineRule="auto"/>
-        <w:rPr>
-          <w:rFonts w:ascii="Times New Roman" w:hAnsi="Times New Roman" w:cs="Times New Roman"/>
-          <w:sz w:val="24"/>
-          <w:szCs w:val="24"/>
-        </w:rPr>
-      </w:pPr>
-      <w:r>
-        <w:rPr>
-          <w:rFonts w:ascii="Times New Roman" w:hAnsi="Times New Roman" w:cs="Times New Roman"/>
-          <w:sz w:val="24"/>
-          <w:szCs w:val="24"/>
-        </w:rPr>
-        <w:t xml:space="preserve">System Architecture </w:t>
-      </w:r>
-    </w:p>
-    <w:p>
-      <w:pPr>
-        <w:spacing w:line="480" w:lineRule="auto"/>
-        <w:rPr>
-          <w:rFonts w:ascii="Times New Roman" w:hAnsi="Times New Roman" w:cs="Times New Roman"/>
-          <w:sz w:val="24"/>
-          <w:szCs w:val="24"/>
-        </w:rPr>
-      </w:pPr>
-      <w:r>
-        <w:rPr>
-          <w:rFonts w:ascii="Times New Roman" w:hAnsi="Times New Roman" w:cs="Times New Roman"/>
-          <w:sz w:val="24"/>
-          <w:szCs w:val="24"/>
-        </w:rPr>
-        <w:t xml:space="preserve">The system organization is based off a client/server model.  A main server (pfserver) manages all the system level logic and coordinates computing tasks to the clients (pfclient). </w:t>
-      </w:r>
-      <w:r>
-        <w:rPr>
-          <w:rFonts w:ascii="Times New Roman" w:hAnsi="Times New Roman" w:cs="Times New Roman"/>
-          <w:sz w:val="24"/>
-          <w:szCs w:val="24"/>
-        </w:rPr>
-        <w:t>The system was designed to be scalable. It is very easy to add additional clients to system by specifying to the server the number of clients that will be connecting. This is done with the ‘-n’ parameter, and the server will wait for the requested number of clients to join before beginning its computation.</w:t>
-      </w:r>
-      <w:r>
-        <w:rPr>
-          <w:rFonts w:ascii="Times New Roman" w:hAnsi="Times New Roman" w:cs="Times New Roman"/>
-          <w:sz w:val="24"/>
-          <w:szCs w:val="24"/>
-        </w:rPr>
-        <w:t xml:space="preserve"> The clients are computing resource nodes that find a prime factor of a given number.  The clients implement a multithreaded approach which allows the Pollard Rho algorithm to execute on a background thread while the main thread monitors the connection with the main server for commands.</w:t>
-      </w:r>
-    </w:p>
-    <w:p>
-      <w:pPr>
-        <w:spacing w:line="480" w:lineRule="auto"/>
-        <w:rPr>
-          <w:rFonts w:ascii="Times New Roman" w:hAnsi="Times New Roman" w:cs="Times New Roman"/>
-          <w:sz w:val="24"/>
-          <w:szCs w:val="24"/>
-        </w:rPr>
-      </w:pPr>
-      <w:r>
-        <w:rPr>
-          <w:rFonts w:ascii="Times New Roman" w:hAnsi="Times New Roman" w:cs="Times New Roman"/>
-          <w:sz w:val="24"/>
-          <w:szCs w:val="24"/>
-        </w:rPr>
-        <w:t>Communications</w:t>
-      </w:r>
-    </w:p>
-    <w:p>
-      <w:pPr>
-        <w:spacing w:line="480" w:lineRule="auto"/>
-        <w:rPr>
-          <w:rFonts w:ascii="Times New Roman" w:hAnsi="Times New Roman" w:cs="Times New Roman"/>
-          <w:sz w:val="24"/>
-          <w:szCs w:val="24"/>
-        </w:rPr>
-      </w:pPr>
-      <w:r>
-        <w:rPr>
-          <w:rFonts w:ascii="Times New Roman" w:hAnsi="Times New Roman" w:cs="Times New Roman"/>
-          <w:sz w:val="24"/>
-          <w:szCs w:val="24"/>
-        </w:rPr>
-        <w:t xml:space="preserve">Communication between the main server and nodes is done through </w:t>
-      </w:r>
-      <w:r>
-        <w:rPr>
-          <w:rFonts w:ascii="Times New Roman" w:hAnsi="Times New Roman" w:cs="Times New Roman"/>
-          <w:sz w:val="24"/>
-          <w:szCs w:val="24"/>
-        </w:rPr>
-        <w:t>TCP Connection Based sockets which implements a layered protocol model</w:t>
-      </w:r>
-      <w:r>
-        <w:rPr>
-          <w:rFonts w:ascii="Times New Roman" w:hAnsi="Times New Roman" w:cs="Times New Roman"/>
-          <w:sz w:val="24"/>
-          <w:szCs w:val="24"/>
-        </w:rPr>
-        <w:t xml:space="preserve">.  </w:t>
-      </w:r>
-      <w:r>
-        <w:rPr>
-          <w:rFonts w:ascii="Times New Roman" w:hAnsi="Times New Roman" w:cs="Times New Roman"/>
-          <w:sz w:val="24"/>
-          <w:szCs w:val="24"/>
-        </w:rPr>
-        <w:t xml:space="preserve">The TCP protocol is a connection-oriented communication method which guarantees the data sent arrives in order.  This is important </w:t>
-      </w:r>
-      <w:r>
-        <w:rPr>
-          <w:rFonts w:ascii="Times New Roman" w:hAnsi="Times New Roman" w:cs="Times New Roman"/>
-          <w:sz w:val="24"/>
-          <w:szCs w:val="24"/>
-        </w:rPr>
-        <w:t>to the methodology used to obtain all the prime factors of a given number, as explained in methodology section</w:t>
-      </w:r>
-      <w:r>
-        <w:rPr>
-          <w:rFonts w:ascii="Times New Roman" w:hAnsi="Times New Roman" w:cs="Times New Roman"/>
-          <w:sz w:val="24"/>
-          <w:szCs w:val="24"/>
-        </w:rPr>
-        <w:t>.</w:t>
-      </w:r>
-      <w:r>
-        <w:rPr>
-          <w:rFonts w:ascii="Times New Roman" w:hAnsi="Times New Roman" w:cs="Times New Roman"/>
-          <w:sz w:val="24"/>
-          <w:szCs w:val="24"/>
-        </w:rPr>
-        <w:t xml:space="preserve">  The e</w:t>
-      </w:r>
-      <w:r>
-        <w:rPr>
-          <w:rFonts w:ascii="Times New Roman" w:hAnsi="Times New Roman" w:cs="Times New Roman"/>
-          <w:sz w:val="24"/>
-          <w:szCs w:val="24"/>
-        </w:rPr>
-        <w:t xml:space="preserve">stablished system socket connections form message-oriented communications through a request-reply pattern.  </w:t>
-      </w:r>
-    </w:p>
-    <w:p>
-      <w:pPr>
-        <w:spacing w:line="480" w:lineRule="auto"/>
-        <w:rPr>
-          <w:rFonts w:ascii="Times New Roman" w:hAnsi="Times New Roman" w:cs="Times New Roman"/>
-          <w:sz w:val="24"/>
-          <w:szCs w:val="24"/>
-        </w:rPr>
-      </w:pPr>
-      <w:r>
-        <w:rPr>
-          <w:rFonts w:ascii="Times New Roman" w:hAnsi="Times New Roman" w:cs="Times New Roman"/>
-          <w:sz w:val="24"/>
-          <w:szCs w:val="24"/>
-        </w:rPr>
-        <w:t>Methodology</w:t>
-      </w:r>
-    </w:p>
-    <w:p>
-      <w:pPr>
-        <w:spacing w:line="480" w:lineRule="auto"/>
-        <w:rPr>
-          <w:rFonts w:ascii="Times New Roman" w:hAnsi="Times New Roman" w:cs="Times New Roman"/>
-          <w:sz w:val="24"/>
-          <w:szCs w:val="24"/>
-        </w:rPr>
-      </w:pPr>
-      <w:r>
-        <w:rPr>
-          <w:rFonts w:ascii="Times New Roman" w:hAnsi="Times New Roman" w:cs="Times New Roman"/>
-          <w:sz w:val="24"/>
-          <w:szCs w:val="24"/>
-        </w:rPr>
-        <w:t xml:space="preserve">The system level algorithm which finds all the prime factors of a given number was based off the “Performance Analysis of Parallel Pollard’s Rho Factoring Algorithm” (A.K Koundinya et al, 2013) paper.  At a high level, each node (pfclient) is an instance of the Pollard’s Rho algorithm.  </w:t>
-      </w:r>
-      <w:r>
-        <w:rPr>
-          <w:rFonts w:ascii="Times New Roman" w:hAnsi="Times New Roman" w:cs="Times New Roman"/>
-          <w:sz w:val="24"/>
-          <w:szCs w:val="24"/>
-        </w:rPr>
-        <w:lastRenderedPageBreak/>
-        <w:t xml:space="preserve">The server provides the same number (N) to each node but each node randomizes their selection of the “c” value in the function </w:t>
+        <w:t xml:space="preserve">The system level algorithm which finds all the prime factors of a given number was based off the “Performance Analysis of Parallel Pollard’s Rho Factoring Algorithm” (A.K Koundinya et al, 2013) paper.  At a high level, each node (pfclient) is an instance of the Pollard’s Rho algorithm.  The server provides the same number (N) to each node but each node randomizes their selection of the “c” value in the function </w:t>
       </w:r>
       <m:oMath>
         <m:sSup>
@@ -2949,23 +2827,6 @@
     </w:p>
     <w:p>
       <w:pPr>
-        <w:rPr>
-          <w:rFonts w:ascii="Times New Roman" w:hAnsi="Times New Roman" w:cs="Times New Roman"/>
-          <w:sz w:val="24"/>
-          <w:szCs w:val="24"/>
-        </w:rPr>
-      </w:pPr>
-      <w:r>
-        <w:rPr>
-          <w:rFonts w:ascii="Times New Roman" w:hAnsi="Times New Roman" w:cs="Times New Roman"/>
-          <w:sz w:val="24"/>
-          <w:szCs w:val="24"/>
-        </w:rPr>
-        <w:br w:type="page"/>
-      </w:r>
-    </w:p>
-    <w:p>
-      <w:pPr>
         <w:spacing w:line="480" w:lineRule="auto"/>
         <w:jc w:val="center"/>
         <w:rPr>
@@ -2980,170 +2841,154 @@
           <w:sz w:val="24"/>
           <w:szCs w:val="24"/>
         </w:rPr>
+        <w:t>Results</w:t>
+      </w:r>
+    </w:p>
+    <w:p>
+      <w:pPr>
+        <w:spacing w:line="480" w:lineRule="auto"/>
+        <w:rPr>
+          <w:rFonts w:ascii="Times New Roman" w:hAnsi="Times New Roman" w:cs="Times New Roman"/>
+          <w:sz w:val="24"/>
+          <w:szCs w:val="24"/>
+        </w:rPr>
+      </w:pPr>
+      <w:r>
+        <w:rPr>
+          <w:rFonts w:ascii="Times New Roman" w:hAnsi="Times New Roman" w:cs="Times New Roman"/>
+          <w:sz w:val="24"/>
+          <w:szCs w:val="24"/>
+        </w:rPr>
+        <w:t>To initially test our system, we started with i</w:t>
+      </w:r>
+      <w:r>
+        <w:rPr>
+          <w:rFonts w:ascii="Times New Roman" w:hAnsi="Times New Roman" w:cs="Times New Roman"/>
+          <w:sz w:val="24"/>
+          <w:szCs w:val="24"/>
+        </w:rPr>
+        <w:t>ncreasing the number of digits while using two node</w:t>
+      </w:r>
+      <w:r>
+        <w:rPr>
+          <w:rFonts w:ascii="Times New Roman" w:hAnsi="Times New Roman" w:cs="Times New Roman"/>
+          <w:sz w:val="24"/>
+          <w:szCs w:val="24"/>
+        </w:rPr>
+        <w:t>s/servers for computation</w:t>
+      </w:r>
+      <w:r>
+        <w:rPr>
+          <w:rFonts w:ascii="Times New Roman" w:hAnsi="Times New Roman" w:cs="Times New Roman"/>
+          <w:sz w:val="24"/>
+          <w:szCs w:val="24"/>
+        </w:rPr>
+        <w:t xml:space="preserve"> (see </w:t>
+      </w:r>
+      <w:r>
+        <w:rPr>
+          <w:rFonts w:ascii="Times New Roman" w:hAnsi="Times New Roman" w:cs="Times New Roman"/>
+          <w:sz w:val="24"/>
+          <w:szCs w:val="24"/>
+        </w:rPr>
+        <w:t>Table 1</w:t>
+      </w:r>
+      <w:r>
+        <w:rPr>
+          <w:rFonts w:ascii="Times New Roman" w:hAnsi="Times New Roman" w:cs="Times New Roman"/>
+          <w:sz w:val="24"/>
+          <w:szCs w:val="24"/>
+        </w:rPr>
+        <w:t xml:space="preserve"> below)</w:t>
+      </w:r>
+      <w:r>
+        <w:rPr>
+          <w:rFonts w:ascii="Times New Roman" w:hAnsi="Times New Roman" w:cs="Times New Roman"/>
+          <w:sz w:val="24"/>
+          <w:szCs w:val="24"/>
+        </w:rPr>
+        <w:t>. T</w:t>
+      </w:r>
+      <w:r>
+        <w:rPr>
+          <w:rFonts w:ascii="Times New Roman" w:hAnsi="Times New Roman" w:cs="Times New Roman"/>
+          <w:sz w:val="24"/>
+          <w:szCs w:val="24"/>
+        </w:rPr>
+        <w:t>he time</w:t>
+      </w:r>
+      <w:r>
+        <w:rPr>
+          <w:rFonts w:ascii="Times New Roman" w:hAnsi="Times New Roman" w:cs="Times New Roman"/>
+          <w:sz w:val="24"/>
+          <w:szCs w:val="24"/>
+        </w:rPr>
+        <w:t xml:space="preserve"> </w:t>
+      </w:r>
+      <w:r>
+        <w:rPr>
+          <w:rFonts w:ascii="Times New Roman" w:hAnsi="Times New Roman" w:cs="Times New Roman"/>
+          <w:sz w:val="24"/>
+          <w:szCs w:val="24"/>
+        </w:rPr>
+        <w:t>of completion was measured. We noticed</w:t>
+      </w:r>
+      <w:r>
+        <w:rPr>
+          <w:rFonts w:ascii="Times New Roman" w:hAnsi="Times New Roman" w:cs="Times New Roman"/>
+          <w:sz w:val="24"/>
+          <w:szCs w:val="24"/>
+        </w:rPr>
+        <w:t xml:space="preserve"> that</w:t>
+      </w:r>
+      <w:r>
+        <w:rPr>
+          <w:rFonts w:ascii="Times New Roman" w:hAnsi="Times New Roman" w:cs="Times New Roman"/>
+          <w:sz w:val="24"/>
+          <w:szCs w:val="24"/>
+        </w:rPr>
+        <w:t xml:space="preserve"> although our completion was inconsistent in some case</w:t>
+      </w:r>
+      <w:r>
+        <w:rPr>
+          <w:rFonts w:ascii="Times New Roman" w:hAnsi="Times New Roman" w:cs="Times New Roman"/>
+          <w:sz w:val="24"/>
+          <w:szCs w:val="24"/>
+        </w:rPr>
+        <w:t>s</w:t>
+      </w:r>
+      <w:r>
+        <w:rPr>
+          <w:rFonts w:ascii="Times New Roman" w:hAnsi="Times New Roman" w:cs="Times New Roman"/>
+          <w:sz w:val="24"/>
+          <w:szCs w:val="24"/>
+        </w:rPr>
+        <w:t>,</w:t>
+      </w:r>
+      <w:r>
+        <w:rPr>
+          <w:rFonts w:ascii="Times New Roman" w:hAnsi="Times New Roman" w:cs="Times New Roman"/>
+          <w:sz w:val="24"/>
+          <w:szCs w:val="24"/>
+        </w:rPr>
+        <w:t xml:space="preserve"> there was a general uptick as we increased the size of our input number for prime factorization. </w:t>
+      </w:r>
+    </w:p>
+    <w:p>
+      <w:pPr>
+        <w:spacing w:line="480" w:lineRule="auto"/>
+        <w:jc w:val="center"/>
+        <w:rPr>
+          <w:rFonts w:ascii="Times New Roman" w:hAnsi="Times New Roman" w:cs="Times New Roman"/>
+          <w:sz w:val="24"/>
+          <w:szCs w:val="24"/>
+        </w:rPr>
+      </w:pPr>
+      <w:r>
+        <w:rPr>
+          <w:noProof/>
+        </w:rPr>
         <w:lastRenderedPageBreak/>
-        <w:t>Results</w:t>
-      </w:r>
-    </w:p>
-    <w:p>
-      <w:pPr>
-        <w:spacing w:line="480" w:lineRule="auto"/>
-        <w:rPr>
-          <w:rFonts w:ascii="Times New Roman" w:hAnsi="Times New Roman" w:cs="Times New Roman"/>
-          <w:sz w:val="24"/>
-          <w:szCs w:val="24"/>
-        </w:rPr>
-      </w:pPr>
-      <w:r>
-        <w:rPr>
-          <w:rFonts w:ascii="Times New Roman" w:hAnsi="Times New Roman" w:cs="Times New Roman"/>
-          <w:sz w:val="24"/>
-          <w:szCs w:val="24"/>
-        </w:rPr>
-        <w:t>To initially test our system, we started with i</w:t>
-      </w:r>
-      <w:r>
-        <w:rPr>
-          <w:rFonts w:ascii="Times New Roman" w:hAnsi="Times New Roman" w:cs="Times New Roman"/>
-          <w:sz w:val="24"/>
-          <w:szCs w:val="24"/>
-        </w:rPr>
-        <w:t>ncreasing the number of digits while using two node</w:t>
-      </w:r>
-      <w:r>
-        <w:rPr>
-          <w:rFonts w:ascii="Times New Roman" w:hAnsi="Times New Roman" w:cs="Times New Roman"/>
-          <w:sz w:val="24"/>
-          <w:szCs w:val="24"/>
-        </w:rPr>
-        <w:t>s/servers for computation</w:t>
-      </w:r>
-      <w:r>
-        <w:rPr>
-          <w:rFonts w:ascii="Times New Roman" w:hAnsi="Times New Roman" w:cs="Times New Roman"/>
-          <w:sz w:val="24"/>
-          <w:szCs w:val="24"/>
-        </w:rPr>
-        <w:t xml:space="preserve"> (see </w:t>
-      </w:r>
-      <w:r>
-        <w:rPr>
-          <w:rFonts w:ascii="Times New Roman" w:hAnsi="Times New Roman" w:cs="Times New Roman"/>
-          <w:sz w:val="24"/>
-          <w:szCs w:val="24"/>
-        </w:rPr>
-        <w:t>Table 1</w:t>
-      </w:r>
-      <w:r>
-        <w:rPr>
-          <w:rFonts w:ascii="Times New Roman" w:hAnsi="Times New Roman" w:cs="Times New Roman"/>
-          <w:sz w:val="24"/>
-          <w:szCs w:val="24"/>
-        </w:rPr>
-        <w:t xml:space="preserve"> below)</w:t>
-      </w:r>
-      <w:r>
-        <w:rPr>
-          <w:rFonts w:ascii="Times New Roman" w:hAnsi="Times New Roman" w:cs="Times New Roman"/>
-          <w:sz w:val="24"/>
-          <w:szCs w:val="24"/>
-        </w:rPr>
-        <w:t>.</w:t>
-      </w:r>
-      <w:r>
-        <w:rPr>
-          <w:rFonts w:ascii="Times New Roman" w:hAnsi="Times New Roman" w:cs="Times New Roman"/>
-          <w:sz w:val="24"/>
-          <w:szCs w:val="24"/>
-        </w:rPr>
-        <w:t xml:space="preserve"> This test was performed on 4 core virtual machine. </w:t>
-      </w:r>
-      <w:r>
-        <w:rPr>
-          <w:rFonts w:ascii="Times New Roman" w:hAnsi="Times New Roman" w:cs="Times New Roman"/>
-          <w:sz w:val="24"/>
-          <w:szCs w:val="24"/>
-        </w:rPr>
-        <w:t xml:space="preserve"> T</w:t>
-      </w:r>
-      <w:r>
-        <w:rPr>
-          <w:rFonts w:ascii="Times New Roman" w:hAnsi="Times New Roman" w:cs="Times New Roman"/>
-          <w:sz w:val="24"/>
-          <w:szCs w:val="24"/>
-        </w:rPr>
-        <w:t>he time</w:t>
-      </w:r>
-      <w:r>
-        <w:rPr>
-          <w:rFonts w:ascii="Times New Roman" w:hAnsi="Times New Roman" w:cs="Times New Roman"/>
-          <w:sz w:val="24"/>
-          <w:szCs w:val="24"/>
-        </w:rPr>
-        <w:t xml:space="preserve"> </w:t>
-      </w:r>
-      <w:r>
-        <w:rPr>
-          <w:rFonts w:ascii="Times New Roman" w:hAnsi="Times New Roman" w:cs="Times New Roman"/>
-          <w:sz w:val="24"/>
-          <w:szCs w:val="24"/>
-        </w:rPr>
-        <w:t>of completion was measured. We noticed</w:t>
-      </w:r>
-      <w:r>
-        <w:rPr>
-          <w:rFonts w:ascii="Times New Roman" w:hAnsi="Times New Roman" w:cs="Times New Roman"/>
-          <w:sz w:val="24"/>
-          <w:szCs w:val="24"/>
-        </w:rPr>
-        <w:t xml:space="preserve"> that</w:t>
-      </w:r>
-      <w:r>
-        <w:rPr>
-          <w:rFonts w:ascii="Times New Roman" w:hAnsi="Times New Roman" w:cs="Times New Roman"/>
-          <w:sz w:val="24"/>
-          <w:szCs w:val="24"/>
-        </w:rPr>
-        <w:t xml:space="preserve"> although our completion was inconsistent in some case</w:t>
-      </w:r>
-      <w:r>
-        <w:rPr>
-          <w:rFonts w:ascii="Times New Roman" w:hAnsi="Times New Roman" w:cs="Times New Roman"/>
-          <w:sz w:val="24"/>
-          <w:szCs w:val="24"/>
-        </w:rPr>
-        <w:t>s</w:t>
-      </w:r>
-      <w:r>
-        <w:rPr>
-          <w:rFonts w:ascii="Times New Roman" w:hAnsi="Times New Roman" w:cs="Times New Roman"/>
-          <w:sz w:val="24"/>
-          <w:szCs w:val="24"/>
-        </w:rPr>
-        <w:t>,</w:t>
-      </w:r>
-      <w:r>
-        <w:rPr>
-          <w:rFonts w:ascii="Times New Roman" w:hAnsi="Times New Roman" w:cs="Times New Roman"/>
-          <w:sz w:val="24"/>
-          <w:szCs w:val="24"/>
-        </w:rPr>
-        <w:t xml:space="preserve"> there was a general uptick as we increased the size of our input number for prime factorization. </w:t>
-      </w:r>
-    </w:p>
-    <w:p>
-      <w:pPr>
-        <w:spacing w:line="480" w:lineRule="auto"/>
-        <w:jc w:val="center"/>
-        <w:rPr>
-          <w:rFonts w:ascii="Times New Roman" w:hAnsi="Times New Roman" w:cs="Times New Roman"/>
-          <w:sz w:val="24"/>
-          <w:szCs w:val="24"/>
-        </w:rPr>
-      </w:pPr>
-      <w:r>
-        <w:rPr>
-          <w:noProof/>
-        </w:rPr>
         <w:drawing>
           <wp:inline distT="0" distB="0" distL="0" distR="0" wp14:anchorId="4E5847AA" wp14:editId="38EA8E5E">
             <wp:extent cx="3505200" cy="4438403"/>
@@ -3244,35 +3089,27 @@
           <w:sz w:val="24"/>
           <w:szCs w:val="24"/>
         </w:rPr>
-        <w:t xml:space="preserve"> evaluation was performed to see how the number of nodes in the system affected the execution time for the prime factorization of different sized numbers. These tests were performed </w:t>
-      </w:r>
-      <w:r>
-        <w:rPr>
-          <w:rFonts w:ascii="Times New Roman" w:hAnsi="Times New Roman" w:cs="Times New Roman"/>
+        <w:t xml:space="preserve"> evaluation was performed to see how the number of nodes in the system affected the execution time for the prime factorization of different sized numbers. These tests were performed on an AMD Ryzen 5 3600 6-Core desktop machine. The testing consisted of 100, 110, 115 and 120-bit semi-prime numbers. For each number we adjusted the number of nodes used in the system from 1 to 3 and timed how long it took to compute the factorials. The results are shown below. </w:t>
+      </w:r>
+    </w:p>
+    <w:p>
+      <w:pPr>
+        <w:spacing w:line="480" w:lineRule="auto"/>
+        <w:jc w:val="center"/>
+        <w:rPr>
+          <w:rFonts w:ascii="Times New Roman" w:hAnsi="Times New Roman" w:cs="Times New Roman"/>
+          <w:sz w:val="24"/>
+          <w:szCs w:val="24"/>
+        </w:rPr>
+      </w:pPr>
+      <w:r>
+        <w:rPr>
+          <w:rFonts w:ascii="Times New Roman" w:hAnsi="Times New Roman" w:cs="Times New Roman"/>
+          <w:noProof/>
           <w:sz w:val="24"/>
           <w:szCs w:val="24"/>
         </w:rPr>
         <w:lastRenderedPageBreak/>
-        <w:t xml:space="preserve">on an AMD Ryzen 5 3600 6-Core desktop machine. The testing consisted of 100, 110, 115 and 120-bit semi-prime numbers. For each number we adjusted the number of nodes used in the system from 1 to 3 and timed how long it took to compute the factorials. The results are shown below. </w:t>
-      </w:r>
-    </w:p>
-    <w:p>
-      <w:pPr>
-        <w:spacing w:line="480" w:lineRule="auto"/>
-        <w:jc w:val="center"/>
-        <w:rPr>
-          <w:rFonts w:ascii="Times New Roman" w:hAnsi="Times New Roman" w:cs="Times New Roman"/>
-          <w:sz w:val="24"/>
-          <w:szCs w:val="24"/>
-        </w:rPr>
-      </w:pPr>
-      <w:r>
-        <w:rPr>
-          <w:rFonts w:ascii="Times New Roman" w:hAnsi="Times New Roman" w:cs="Times New Roman"/>
-          <w:noProof/>
-          <w:sz w:val="24"/>
-          <w:szCs w:val="24"/>
-        </w:rPr>
         <w:drawing>
           <wp:inline distT="0" distB="0" distL="0" distR="0" wp14:anchorId="3F1EEEA9" wp14:editId="20B6AF13">
             <wp:extent cx="2922985" cy="2379980"/>
@@ -3553,26 +3390,109 @@
           <w:sz w:val="24"/>
           <w:szCs w:val="24"/>
         </w:rPr>
+        <w:t xml:space="preserve">By incorporating additional nodes into the system, we were able to achieve a faster execution time in these examples. Testing was also performed on numbers less than 100 bits, but no speed up was observed. It seems in those situations where the numbers were small enough, a single threaded application was able to compute the prime factorials faster. This is due to the overhead associated with our system, in terms of network communications and the time associated with spawning new threads. An attempt was also made to compute a 128-bit number. We were able to </w:t>
+      </w:r>
+      <w:r>
+        <w:rPr>
+          <w:rFonts w:ascii="Times New Roman" w:hAnsi="Times New Roman" w:cs="Times New Roman"/>
+          <w:sz w:val="24"/>
+          <w:szCs w:val="24"/>
+        </w:rPr>
         <w:lastRenderedPageBreak/>
-        <w:t xml:space="preserve">By incorporating additional nodes into the system, we were able to achieve a faster execution time in these examples. Testing was also performed on numbers less than 100 bits, but no speed up was observed. It seems in those situations where the numbers were small enough, a single threaded application was able to compute the prime factorials faster. This is due to the overhead associated with our system, in terms of network communications and the time associated with spawning new threads. An attempt was also made to compute a 128-bit number. We were able to compute the prime factorials after 6,387 seconds, approximately 107 minutes, using our algorithm and 4 nodes. Attempts were not made with less nodes due to the anticipated time needed to perform the calculations.  </w:t>
-      </w:r>
-    </w:p>
-    <w:p>
-      <w:pPr>
-        <w:rPr>
-          <w:rFonts w:ascii="Times New Roman" w:hAnsi="Times New Roman" w:cs="Times New Roman"/>
-          <w:sz w:val="24"/>
-          <w:szCs w:val="24"/>
-        </w:rPr>
-      </w:pPr>
-      <w:r>
-        <w:rPr>
-          <w:rFonts w:ascii="Times New Roman" w:hAnsi="Times New Roman" w:cs="Times New Roman"/>
-          <w:sz w:val="24"/>
-          <w:szCs w:val="24"/>
-        </w:rPr>
-        <w:br w:type="page"/>
-      </w:r>
+        <w:t>compute the prime factorials after 6,387 seconds, approximately 107 minutes, using our algorithm and 4 nodes. Attempts were not made with less nodes due to the anticipated time needed to perform the calculations.</w:t>
+      </w:r>
+    </w:p>
+    <w:p>
+      <w:pPr>
+        <w:spacing w:line="480" w:lineRule="auto"/>
+        <w:rPr>
+          <w:rFonts w:ascii="Times New Roman" w:hAnsi="Times New Roman" w:cs="Times New Roman"/>
+          <w:sz w:val="24"/>
+          <w:szCs w:val="24"/>
+        </w:rPr>
+      </w:pPr>
+      <w:r>
+        <w:rPr>
+          <w:rFonts w:ascii="Times New Roman" w:hAnsi="Times New Roman" w:cs="Times New Roman"/>
+          <w:sz w:val="24"/>
+          <w:szCs w:val="24"/>
+        </w:rPr>
+        <w:t>The last test performed was checking how the number of Pollard’s Rho iteration affected the execution of the system.</w:t>
+      </w:r>
+      <w:r>
+        <w:rPr>
+          <w:rFonts w:ascii="Times New Roman" w:hAnsi="Times New Roman" w:cs="Times New Roman"/>
+          <w:sz w:val="24"/>
+          <w:szCs w:val="24"/>
+        </w:rPr>
+        <w:t xml:space="preserve">  The number of iterations was declared in DivFinderServer.h, which can be changed by the developer.  The system showed an increase of execution time when dealing with large prime numbers</w:t>
+      </w:r>
+      <w:r>
+        <w:rPr>
+          <w:rFonts w:ascii="Times New Roman" w:hAnsi="Times New Roman" w:cs="Times New Roman"/>
+          <w:sz w:val="24"/>
+          <w:szCs w:val="24"/>
+        </w:rPr>
+        <w:t xml:space="preserve"> (larger than 8 digits)</w:t>
+      </w:r>
+      <w:r>
+        <w:rPr>
+          <w:rFonts w:ascii="Times New Roman" w:hAnsi="Times New Roman" w:cs="Times New Roman"/>
+          <w:sz w:val="24"/>
+          <w:szCs w:val="24"/>
+        </w:rPr>
+        <w:t xml:space="preserve"> as shown in Figure 7.  This is due to </w:t>
+      </w:r>
+      <w:r>
+        <w:rPr>
+          <w:rFonts w:ascii="Times New Roman" w:hAnsi="Times New Roman" w:cs="Times New Roman"/>
+          <w:sz w:val="24"/>
+          <w:szCs w:val="24"/>
+        </w:rPr>
+        <w:t xml:space="preserve">the </w:t>
+      </w:r>
+      <w:r>
+        <w:rPr>
+          <w:rFonts w:ascii="Times New Roman" w:hAnsi="Times New Roman" w:cs="Times New Roman"/>
+          <w:sz w:val="24"/>
+          <w:szCs w:val="24"/>
+        </w:rPr>
+        <w:t>Pollard’s Rho</w:t>
+      </w:r>
+      <w:r>
+        <w:rPr>
+          <w:rFonts w:ascii="Times New Roman" w:hAnsi="Times New Roman" w:cs="Times New Roman"/>
+          <w:sz w:val="24"/>
+          <w:szCs w:val="24"/>
+        </w:rPr>
+        <w:t xml:space="preserve"> algorithm running</w:t>
+      </w:r>
+      <w:r>
+        <w:rPr>
+          <w:rFonts w:ascii="Times New Roman" w:hAnsi="Times New Roman" w:cs="Times New Roman"/>
+          <w:sz w:val="24"/>
+          <w:szCs w:val="24"/>
+        </w:rPr>
+        <w:t xml:space="preserve"> until a collision occurs.  Surprisingly, the execution time stay the same when </w:t>
+      </w:r>
+      <w:r>
+        <w:rPr>
+          <w:rFonts w:ascii="Times New Roman" w:hAnsi="Times New Roman" w:cs="Times New Roman"/>
+          <w:sz w:val="24"/>
+          <w:szCs w:val="24"/>
+        </w:rPr>
+        <w:t>dealing with small prime number (no larger than 3 digits) as seen in Figure 8.</w:t>
+      </w:r>
+      <w:r>
+        <w:rPr>
+          <w:rFonts w:ascii="Times New Roman" w:hAnsi="Times New Roman" w:cs="Times New Roman"/>
+          <w:sz w:val="24"/>
+          <w:szCs w:val="24"/>
+        </w:rPr>
+        <w:t xml:space="preserve">  The number of iterations has no effect on the total run time as the Pollard’s Rho algorithm would quickly get to a collision.</w:t>
+      </w:r>
+      <w:bookmarkStart w:id="2" w:name="_GoBack"/>
+      <w:bookmarkEnd w:id="2"/>
     </w:p>
     <w:p>
       <w:pPr>
@@ -3587,348 +3507,15 @@
       <w:r>
         <w:rPr>
           <w:rFonts w:ascii="Times New Roman" w:hAnsi="Times New Roman" w:cs="Times New Roman"/>
-          <w:sz w:val="24"/>
-          <w:szCs w:val="24"/>
-        </w:rPr>
-        <w:lastRenderedPageBreak/>
-        <w:t>Conclusion</w:t>
-      </w:r>
-    </w:p>
-    <w:p>
-      <w:pPr>
-        <w:spacing w:line="480" w:lineRule="auto"/>
-        <w:rPr>
-          <w:rFonts w:ascii="Times New Roman" w:hAnsi="Times New Roman" w:cs="Times New Roman"/>
-          <w:sz w:val="24"/>
-          <w:szCs w:val="24"/>
-        </w:rPr>
-      </w:pPr>
-      <w:r>
-        <w:rPr>
-          <w:rFonts w:ascii="Times New Roman" w:hAnsi="Times New Roman" w:cs="Times New Roman"/>
-          <w:sz w:val="24"/>
-          <w:szCs w:val="24"/>
-        </w:rPr>
-        <w:t xml:space="preserve">In conclusion, the system </w:t>
-      </w:r>
-      <w:r>
-        <w:rPr>
-          <w:rFonts w:ascii="Times New Roman" w:hAnsi="Times New Roman" w:cs="Times New Roman"/>
-          <w:sz w:val="24"/>
-          <w:szCs w:val="24"/>
-        </w:rPr>
-        <w:t xml:space="preserve">achieves the desired result faster than a single process procedure, although the code base could be improved in the few ways.  First, the system would </w:t>
-      </w:r>
-      <w:r>
-        <w:rPr>
-          <w:rFonts w:ascii="Times New Roman" w:hAnsi="Times New Roman" w:cs="Times New Roman"/>
-          <w:sz w:val="24"/>
-          <w:szCs w:val="24"/>
-        </w:rPr>
-        <w:t>dynamically change the algorithm</w:t>
-      </w:r>
-      <w:r>
-        <w:rPr>
-          <w:rFonts w:ascii="Times New Roman" w:hAnsi="Times New Roman" w:cs="Times New Roman"/>
-          <w:sz w:val="24"/>
-          <w:szCs w:val="24"/>
-        </w:rPr>
-        <w:br w:type="page"/>
-      </w:r>
-    </w:p>
-    <w:p>
-      <w:pPr>
-        <w:spacing w:line="480" w:lineRule="auto"/>
-        <w:jc w:val="center"/>
-        <w:rPr>
-          <w:rFonts w:ascii="Times New Roman" w:hAnsi="Times New Roman" w:cs="Times New Roman"/>
-          <w:sz w:val="24"/>
-          <w:szCs w:val="24"/>
-        </w:rPr>
-      </w:pPr>
-      <w:r>
-        <w:rPr>
-          <w:rFonts w:ascii="Times New Roman" w:hAnsi="Times New Roman" w:cs="Times New Roman"/>
-          <w:sz w:val="24"/>
-          <w:szCs w:val="24"/>
-        </w:rPr>
-        <w:lastRenderedPageBreak/>
-        <w:t>Appendix A</w:t>
-      </w:r>
-    </w:p>
-    <w:p>
-      <w:pPr>
-        <w:spacing w:line="480" w:lineRule="auto"/>
-        <w:rPr>
-          <w:rFonts w:ascii="Times New Roman" w:hAnsi="Times New Roman" w:cs="Times New Roman"/>
-          <w:sz w:val="24"/>
-          <w:szCs w:val="24"/>
-        </w:rPr>
-      </w:pPr>
-      <w:r>
-        <w:rPr>
-          <w:rFonts w:ascii="Times New Roman" w:hAnsi="Times New Roman" w:cs="Times New Roman"/>
-          <w:sz w:val="24"/>
-          <w:szCs w:val="24"/>
-        </w:rPr>
-        <w:t>Compile instructions</w:t>
-      </w:r>
-    </w:p>
-    <w:p>
-      <w:pPr>
-        <w:spacing w:line="480" w:lineRule="auto"/>
-        <w:rPr>
-          <w:rFonts w:ascii="Times New Roman" w:hAnsi="Times New Roman" w:cs="Times New Roman"/>
-          <w:sz w:val="24"/>
-          <w:szCs w:val="24"/>
-        </w:rPr>
-      </w:pPr>
-      <w:r>
-        <w:rPr>
-          <w:rFonts w:ascii="Times New Roman" w:hAnsi="Times New Roman" w:cs="Times New Roman"/>
-          <w:sz w:val="24"/>
-          <w:szCs w:val="24"/>
-        </w:rPr>
-        <w:t xml:space="preserve">Our application utilizes the boost library and was tested on </w:t>
-      </w:r>
-      <w:r>
-        <w:rPr>
-          <w:rFonts w:ascii="Times New Roman" w:hAnsi="Times New Roman" w:cs="Times New Roman"/>
-          <w:sz w:val="24"/>
-          <w:szCs w:val="24"/>
-        </w:rPr>
-        <w:t>Linux</w:t>
-      </w:r>
-      <w:r>
-        <w:rPr>
-          <w:rFonts w:ascii="Times New Roman" w:hAnsi="Times New Roman" w:cs="Times New Roman"/>
-          <w:sz w:val="24"/>
-          <w:szCs w:val="24"/>
-        </w:rPr>
-        <w:t xml:space="preserve"> environment. </w:t>
-      </w:r>
-      <w:r>
-        <w:rPr>
-          <w:rFonts w:ascii="Times New Roman" w:hAnsi="Times New Roman" w:cs="Times New Roman"/>
-          <w:sz w:val="24"/>
-          <w:szCs w:val="24"/>
-        </w:rPr>
-        <w:t>Th</w:t>
-      </w:r>
-      <w:r>
-        <w:rPr>
-          <w:rFonts w:ascii="Times New Roman" w:hAnsi="Times New Roman" w:cs="Times New Roman"/>
-          <w:sz w:val="24"/>
-          <w:szCs w:val="24"/>
-        </w:rPr>
-        <w:t xml:space="preserve">e compilation and install instruction are </w:t>
-      </w:r>
-      <w:r>
-        <w:rPr>
-          <w:rFonts w:ascii="Times New Roman" w:hAnsi="Times New Roman" w:cs="Times New Roman"/>
-          <w:sz w:val="24"/>
-          <w:szCs w:val="24"/>
-        </w:rPr>
-        <w:t>as follow</w:t>
-      </w:r>
-      <w:r>
-        <w:rPr>
-          <w:rFonts w:ascii="Times New Roman" w:hAnsi="Times New Roman" w:cs="Times New Roman"/>
-          <w:sz w:val="24"/>
-          <w:szCs w:val="24"/>
-        </w:rPr>
-        <w:t>s</w:t>
-      </w:r>
-      <w:r>
-        <w:rPr>
-          <w:rFonts w:ascii="Times New Roman" w:hAnsi="Times New Roman" w:cs="Times New Roman"/>
-          <w:sz w:val="24"/>
-          <w:szCs w:val="24"/>
-        </w:rPr>
-        <w:t>:</w:t>
-      </w:r>
-    </w:p>
-    <w:p>
-      <w:pPr>
-        <w:pStyle w:val="ListParagraph"/>
-        <w:numPr>
-          <w:ilvl w:val="0"/>
-          <w:numId w:val="8"/>
-        </w:numPr>
-        <w:spacing w:line="480" w:lineRule="auto"/>
-        <w:rPr>
-          <w:rFonts w:ascii="Times New Roman" w:hAnsi="Times New Roman" w:cs="Times New Roman"/>
-          <w:sz w:val="24"/>
-          <w:szCs w:val="24"/>
-        </w:rPr>
-      </w:pPr>
-      <w:r>
-        <w:rPr>
-          <w:rFonts w:ascii="Times New Roman" w:hAnsi="Times New Roman" w:cs="Times New Roman"/>
-          <w:sz w:val="24"/>
-          <w:szCs w:val="24"/>
-        </w:rPr>
-        <w:t>Configure Linux environment as done in previous homework</w:t>
-      </w:r>
-      <w:r>
-        <w:rPr>
-          <w:rFonts w:ascii="Times New Roman" w:hAnsi="Times New Roman" w:cs="Times New Roman"/>
-          <w:sz w:val="24"/>
-          <w:szCs w:val="24"/>
-        </w:rPr>
-        <w:t xml:space="preserve"> (‘autoreconf -i’ followed by ‘configure’)</w:t>
-      </w:r>
-    </w:p>
-    <w:p>
-      <w:pPr>
-        <w:pStyle w:val="ListParagraph"/>
-        <w:numPr>
-          <w:ilvl w:val="0"/>
-          <w:numId w:val="8"/>
-        </w:numPr>
-        <w:spacing w:line="480" w:lineRule="auto"/>
-        <w:rPr>
-          <w:rFonts w:ascii="Times New Roman" w:hAnsi="Times New Roman" w:cs="Times New Roman"/>
-          <w:sz w:val="24"/>
-          <w:szCs w:val="24"/>
-        </w:rPr>
-      </w:pPr>
-      <w:r>
-        <w:rPr>
-          <w:rFonts w:ascii="Times New Roman" w:hAnsi="Times New Roman" w:cs="Times New Roman"/>
-          <w:sz w:val="24"/>
-          <w:szCs w:val="24"/>
-        </w:rPr>
-        <w:t xml:space="preserve">Once the environment is configured, run </w:t>
-      </w:r>
-      <w:r>
-        <w:rPr>
-          <w:rFonts w:ascii="Times New Roman" w:hAnsi="Times New Roman" w:cs="Times New Roman"/>
-          <w:sz w:val="24"/>
-          <w:szCs w:val="24"/>
-        </w:rPr>
-        <w:t>‘</w:t>
-      </w:r>
-      <w:r>
-        <w:rPr>
-          <w:rFonts w:ascii="Times New Roman" w:hAnsi="Times New Roman" w:cs="Times New Roman"/>
-          <w:sz w:val="24"/>
-          <w:szCs w:val="24"/>
-        </w:rPr>
-        <w:t>make</w:t>
-      </w:r>
-      <w:r>
-        <w:rPr>
-          <w:rFonts w:ascii="Times New Roman" w:hAnsi="Times New Roman" w:cs="Times New Roman"/>
-          <w:sz w:val="24"/>
-          <w:szCs w:val="24"/>
-        </w:rPr>
-        <w:t>’</w:t>
-      </w:r>
-      <w:r>
-        <w:rPr>
-          <w:rFonts w:ascii="Times New Roman" w:hAnsi="Times New Roman" w:cs="Times New Roman"/>
-          <w:sz w:val="24"/>
-          <w:szCs w:val="24"/>
-        </w:rPr>
-        <w:t xml:space="preserve"> in the DRS2.0 folder</w:t>
-      </w:r>
-    </w:p>
-    <w:p>
-      <w:pPr>
-        <w:pStyle w:val="ListParagraph"/>
-        <w:numPr>
-          <w:ilvl w:val="0"/>
-          <w:numId w:val="8"/>
-        </w:numPr>
-        <w:spacing w:line="480" w:lineRule="auto"/>
-        <w:rPr>
-          <w:rFonts w:ascii="Times New Roman" w:hAnsi="Times New Roman" w:cs="Times New Roman"/>
-          <w:sz w:val="24"/>
-          <w:szCs w:val="24"/>
-        </w:rPr>
-      </w:pPr>
-      <w:r>
-        <w:rPr>
-          <w:rFonts w:ascii="Times New Roman" w:hAnsi="Times New Roman" w:cs="Times New Roman"/>
-          <w:sz w:val="24"/>
-          <w:szCs w:val="24"/>
-        </w:rPr>
-        <w:t xml:space="preserve">In the </w:t>
-      </w:r>
-      <w:r>
-        <w:rPr>
-          <w:rFonts w:ascii="Times New Roman" w:hAnsi="Times New Roman" w:cs="Times New Roman"/>
-          <w:sz w:val="24"/>
-          <w:szCs w:val="24"/>
-        </w:rPr>
-        <w:t>project</w:t>
-      </w:r>
-      <w:r>
-        <w:rPr>
-          <w:rFonts w:ascii="Times New Roman" w:hAnsi="Times New Roman" w:cs="Times New Roman"/>
-          <w:sz w:val="24"/>
-          <w:szCs w:val="24"/>
-        </w:rPr>
-        <w:t xml:space="preserve"> src</w:t>
-      </w:r>
-      <w:r>
-        <w:rPr>
-          <w:rFonts w:ascii="Times New Roman" w:hAnsi="Times New Roman" w:cs="Times New Roman"/>
-          <w:sz w:val="24"/>
-          <w:szCs w:val="24"/>
-        </w:rPr>
-        <w:t xml:space="preserve"> folder</w:t>
-      </w:r>
-      <w:r>
-        <w:rPr>
-          <w:rFonts w:ascii="Times New Roman" w:hAnsi="Times New Roman" w:cs="Times New Roman"/>
-          <w:sz w:val="24"/>
-          <w:szCs w:val="24"/>
-        </w:rPr>
-        <w:t>,</w:t>
-      </w:r>
-      <w:r>
-        <w:rPr>
-          <w:rFonts w:ascii="Times New Roman" w:hAnsi="Times New Roman" w:cs="Times New Roman"/>
-          <w:sz w:val="24"/>
-          <w:szCs w:val="24"/>
-        </w:rPr>
-        <w:t xml:space="preserve"> start the server</w:t>
-      </w:r>
-      <w:r>
-        <w:rPr>
-          <w:rFonts w:ascii="Times New Roman" w:hAnsi="Times New Roman" w:cs="Times New Roman"/>
-          <w:sz w:val="24"/>
-          <w:szCs w:val="24"/>
-        </w:rPr>
-        <w:t xml:space="preserve"> (see picture below)</w:t>
-      </w:r>
-      <w:r>
-        <w:rPr>
-          <w:rFonts w:ascii="Times New Roman" w:hAnsi="Times New Roman" w:cs="Times New Roman"/>
-          <w:sz w:val="24"/>
-          <w:szCs w:val="24"/>
-        </w:rPr>
-        <w:t xml:space="preserve"> in the format   ./pfserver -f &lt;number to factorize&gt; -n &lt;number of nodes&gt;</w:t>
-      </w:r>
-    </w:p>
-    <w:p>
-      <w:pPr>
-        <w:pStyle w:val="ListParagraph"/>
-        <w:spacing w:line="480" w:lineRule="auto"/>
-        <w:rPr>
-          <w:rFonts w:ascii="Times New Roman" w:hAnsi="Times New Roman" w:cs="Times New Roman"/>
-          <w:sz w:val="24"/>
-          <w:szCs w:val="24"/>
-        </w:rPr>
-      </w:pPr>
-      <w:r>
+          <w:noProof/>
+          <w:sz w:val="24"/>
+          <w:szCs w:val="24"/>
+        </w:rPr>
         <w:drawing>
-          <wp:inline distT="0" distB="0" distL="0" distR="0" wp14:anchorId="377211D6" wp14:editId="08067934">
-            <wp:extent cx="5943600" cy="163195"/>
-            <wp:effectExtent l="0" t="0" r="0" b="8255"/>
-            <wp:docPr id="9" name="Picture 9"/>
+          <wp:inline distT="0" distB="0" distL="0" distR="0" wp14:anchorId="48CB6A78" wp14:editId="6A0E06FA">
+            <wp:extent cx="4208780" cy="3156585"/>
+            <wp:effectExtent l="0" t="0" r="1270" b="5715"/>
+            <wp:docPr id="9" name="Picture 9" descr="A close up of a map&#10;&#10;Description automatically generated"/>
             <wp:cNvGraphicFramePr>
               <a:graphicFrameLocks xmlns:a="http://schemas.openxmlformats.org/drawingml/2006/main" noChangeAspect="1"/>
             </wp:cNvGraphicFramePr>
@@ -3936,11 +3523,17 @@
               <a:graphicData uri="http://schemas.openxmlformats.org/drawingml/2006/picture">
                 <pic:pic xmlns:pic="http://schemas.openxmlformats.org/drawingml/2006/picture">
                   <pic:nvPicPr>
-                    <pic:cNvPr id="1" name=""/>
+                    <pic:cNvPr id="9" name="plotIterations.png"/>
                     <pic:cNvPicPr/>
                   </pic:nvPicPr>
                   <pic:blipFill>
-                    <a:blip r:embed="rId14"/>
+                    <a:blip r:embed="rId14">
+                      <a:extLst>
+                        <a:ext uri="{28A0092B-C50C-407E-A947-70E740481C1C}">
+                          <a14:useLocalDpi xmlns:a14="http://schemas.microsoft.com/office/drawing/2010/main" val="0"/>
+                        </a:ext>
+                      </a:extLst>
+                    </a:blip>
                     <a:stretch>
                       <a:fillRect/>
                     </a:stretch>
@@ -3948,7 +3541,7 @@
                   <pic:spPr>
                     <a:xfrm>
                       <a:off x="0" y="0"/>
-                      <a:ext cx="5943600" cy="163195"/>
+                      <a:ext cx="4338665" cy="3253999"/>
                     </a:xfrm>
                     <a:prstGeom prst="rect">
                       <a:avLst/>
@@ -3963,106 +3556,62 @@
     </w:p>
     <w:p>
       <w:pPr>
-        <w:pStyle w:val="ListParagraph"/>
-        <w:numPr>
-          <w:ilvl w:val="0"/>
-          <w:numId w:val="8"/>
-        </w:numPr>
-        <w:spacing w:line="480" w:lineRule="auto"/>
-        <w:rPr>
-          <w:rFonts w:ascii="Times New Roman" w:hAnsi="Times New Roman" w:cs="Times New Roman"/>
-          <w:sz w:val="24"/>
-          <w:szCs w:val="24"/>
-        </w:rPr>
-      </w:pPr>
-      <w:r>
-        <w:rPr>
-          <w:rFonts w:ascii="Times New Roman" w:hAnsi="Times New Roman" w:cs="Times New Roman"/>
-          <w:sz w:val="24"/>
-          <w:szCs w:val="24"/>
-        </w:rPr>
-        <w:t xml:space="preserve">While in the </w:t>
-      </w:r>
-      <w:r>
-        <w:rPr>
-          <w:rFonts w:ascii="Times New Roman" w:hAnsi="Times New Roman" w:cs="Times New Roman"/>
-          <w:sz w:val="24"/>
-          <w:szCs w:val="24"/>
-        </w:rPr>
-        <w:t>project</w:t>
-      </w:r>
-      <w:r>
-        <w:rPr>
-          <w:rFonts w:ascii="Times New Roman" w:hAnsi="Times New Roman" w:cs="Times New Roman"/>
-          <w:sz w:val="24"/>
-          <w:szCs w:val="24"/>
-        </w:rPr>
-        <w:t xml:space="preserve"> src</w:t>
-      </w:r>
-      <w:r>
-        <w:rPr>
-          <w:rFonts w:ascii="Times New Roman" w:hAnsi="Times New Roman" w:cs="Times New Roman"/>
-          <w:sz w:val="24"/>
-          <w:szCs w:val="24"/>
-        </w:rPr>
-        <w:t xml:space="preserve"> folder start</w:t>
-      </w:r>
-      <w:r>
-        <w:rPr>
-          <w:rFonts w:ascii="Times New Roman" w:hAnsi="Times New Roman" w:cs="Times New Roman"/>
-          <w:sz w:val="24"/>
-          <w:szCs w:val="24"/>
-        </w:rPr>
-        <w:t xml:space="preserve"> (see picture)</w:t>
-      </w:r>
-      <w:r>
-        <w:rPr>
-          <w:rFonts w:ascii="Times New Roman" w:hAnsi="Times New Roman" w:cs="Times New Roman"/>
-          <w:sz w:val="24"/>
-          <w:szCs w:val="24"/>
-        </w:rPr>
-        <w:t xml:space="preserve"> each node (one terminal per node)</w:t>
-      </w:r>
-      <w:r>
-        <w:rPr>
-          <w:rFonts w:ascii="Times New Roman" w:hAnsi="Times New Roman" w:cs="Times New Roman"/>
-          <w:sz w:val="24"/>
-          <w:szCs w:val="24"/>
-        </w:rPr>
-        <w:t xml:space="preserve"> in the </w:t>
-      </w:r>
-      <w:r>
-        <w:rPr>
-          <w:rFonts w:ascii="Times New Roman" w:hAnsi="Times New Roman" w:cs="Times New Roman"/>
-          <w:sz w:val="24"/>
-          <w:szCs w:val="24"/>
-        </w:rPr>
-        <w:t>format .</w:t>
-      </w:r>
-      <w:r>
-        <w:rPr>
-          <w:rFonts w:ascii="Times New Roman" w:hAnsi="Times New Roman" w:cs="Times New Roman"/>
-          <w:sz w:val="24"/>
-          <w:szCs w:val="24"/>
-        </w:rPr>
-        <w:t>/pfclient &lt;ip address&gt; &lt;node&gt;</w:t>
-      </w:r>
-    </w:p>
-    <w:p>
-      <w:pPr>
-        <w:spacing w:line="480" w:lineRule="auto"/>
-        <w:rPr>
-          <w:rFonts w:ascii="Times New Roman" w:hAnsi="Times New Roman" w:cs="Times New Roman"/>
-          <w:sz w:val="24"/>
-          <w:szCs w:val="24"/>
-        </w:rPr>
-      </w:pPr>
-      <w:r>
+        <w:spacing w:line="480" w:lineRule="auto"/>
+        <w:jc w:val="center"/>
+        <w:rPr>
+          <w:rFonts w:ascii="Times New Roman" w:hAnsi="Times New Roman" w:cs="Times New Roman"/>
+          <w:sz w:val="24"/>
+          <w:szCs w:val="24"/>
+        </w:rPr>
+      </w:pPr>
+      <w:r>
+        <w:rPr>
+          <w:rFonts w:ascii="Times New Roman" w:hAnsi="Times New Roman" w:cs="Times New Roman"/>
+          <w:sz w:val="24"/>
+          <w:szCs w:val="24"/>
+        </w:rPr>
+        <w:t xml:space="preserve">Figure </w:t>
+      </w:r>
+      <w:r>
+        <w:rPr>
+          <w:rFonts w:ascii="Times New Roman" w:hAnsi="Times New Roman" w:cs="Times New Roman"/>
+          <w:sz w:val="24"/>
+          <w:szCs w:val="24"/>
+        </w:rPr>
+        <w:t>7</w:t>
+      </w:r>
+      <w:r>
+        <w:rPr>
+          <w:rFonts w:ascii="Times New Roman" w:hAnsi="Times New Roman" w:cs="Times New Roman"/>
+          <w:sz w:val="24"/>
+          <w:szCs w:val="24"/>
+        </w:rPr>
+        <w:t>: System Execution time when N is comprised of large primes</w:t>
+      </w:r>
+    </w:p>
+    <w:p>
+      <w:pPr>
+        <w:spacing w:line="480" w:lineRule="auto"/>
+        <w:jc w:val="center"/>
+        <w:rPr>
+          <w:rFonts w:ascii="Times New Roman" w:hAnsi="Times New Roman" w:cs="Times New Roman"/>
+          <w:sz w:val="24"/>
+          <w:szCs w:val="24"/>
+        </w:rPr>
+      </w:pPr>
+      <w:r>
+        <w:rPr>
+          <w:rFonts w:ascii="Times New Roman" w:hAnsi="Times New Roman" w:cs="Times New Roman"/>
+          <w:noProof/>
+          <w:sz w:val="24"/>
+          <w:szCs w:val="24"/>
+        </w:rPr>
+        <w:lastRenderedPageBreak/>
         <w:drawing>
-          <wp:inline distT="0" distB="0" distL="0" distR="0" wp14:anchorId="1C51D2CE" wp14:editId="49AEFC42">
-            <wp:extent cx="5943600" cy="160655"/>
-            <wp:effectExtent l="0" t="0" r="0" b="0"/>
-            <wp:docPr id="11" name="Picture 11"/>
+          <wp:inline distT="0" distB="0" distL="0" distR="0" wp14:anchorId="6F834443" wp14:editId="65841508">
+            <wp:extent cx="4113954" cy="3085465"/>
+            <wp:effectExtent l="0" t="0" r="1270" b="635"/>
+            <wp:docPr id="10" name="Picture 10" descr="A screenshot of a cell phone&#10;&#10;Description automatically generated"/>
             <wp:cNvGraphicFramePr>
               <a:graphicFrameLocks xmlns:a="http://schemas.openxmlformats.org/drawingml/2006/main" noChangeAspect="1"/>
             </wp:cNvGraphicFramePr>
@@ -4070,11 +3619,17 @@
               <a:graphicData uri="http://schemas.openxmlformats.org/drawingml/2006/picture">
                 <pic:pic xmlns:pic="http://schemas.openxmlformats.org/drawingml/2006/picture">
                   <pic:nvPicPr>
-                    <pic:cNvPr id="1" name=""/>
+                    <pic:cNvPr id="10" name="plotIterations2.png"/>
                     <pic:cNvPicPr/>
                   </pic:nvPicPr>
                   <pic:blipFill>
-                    <a:blip r:embed="rId15"/>
+                    <a:blip r:embed="rId15" cstate="print">
+                      <a:extLst>
+                        <a:ext uri="{28A0092B-C50C-407E-A947-70E740481C1C}">
+                          <a14:useLocalDpi xmlns:a14="http://schemas.microsoft.com/office/drawing/2010/main" val="0"/>
+                        </a:ext>
+                      </a:extLst>
+                    </a:blip>
                     <a:stretch>
                       <a:fillRect/>
                     </a:stretch>
@@ -4082,7 +3637,7 @@
                   <pic:spPr>
                     <a:xfrm>
                       <a:off x="0" y="0"/>
-                      <a:ext cx="5943600" cy="160655"/>
+                      <a:ext cx="4224533" cy="3168400"/>
                     </a:xfrm>
                     <a:prstGeom prst="rect">
                       <a:avLst/>
@@ -4098,59 +3653,418 @@
     <w:p>
       <w:pPr>
         <w:spacing w:line="480" w:lineRule="auto"/>
-        <w:rPr>
-          <w:rFonts w:ascii="Times New Roman" w:hAnsi="Times New Roman" w:cs="Times New Roman"/>
-          <w:sz w:val="24"/>
-          <w:szCs w:val="24"/>
-        </w:rPr>
-      </w:pPr>
-      <w:r>
-        <w:rPr>
-          <w:rFonts w:ascii="Times New Roman" w:hAnsi="Times New Roman" w:cs="Times New Roman"/>
-          <w:sz w:val="24"/>
-          <w:szCs w:val="24"/>
-        </w:rPr>
-        <w:t>Done!</w:t>
-      </w:r>
-    </w:p>
-    <w:p>
-      <w:pPr>
-        <w:spacing w:line="480" w:lineRule="auto"/>
-        <w:rPr>
-          <w:rFonts w:ascii="Times New Roman" w:hAnsi="Times New Roman" w:cs="Times New Roman"/>
-          <w:sz w:val="24"/>
-          <w:szCs w:val="24"/>
-        </w:rPr>
-      </w:pPr>
-      <w:r>
-        <w:rPr>
-          <w:rFonts w:ascii="Times New Roman" w:hAnsi="Times New Roman" w:cs="Times New Roman"/>
-          <w:sz w:val="24"/>
-          <w:szCs w:val="24"/>
-        </w:rPr>
-        <w:t>Screen shot of display</w:t>
-      </w:r>
-    </w:p>
-    <w:p>
-      <w:pPr>
-        <w:spacing w:line="480" w:lineRule="auto"/>
-        <w:rPr>
-          <w:rFonts w:ascii="Times New Roman" w:hAnsi="Times New Roman" w:cs="Times New Roman"/>
-          <w:sz w:val="24"/>
-          <w:szCs w:val="24"/>
-        </w:rPr>
-      </w:pPr>
-      <w:r>
-        <w:rPr>
-          <w:rFonts w:ascii="Times New Roman" w:hAnsi="Times New Roman" w:cs="Times New Roman"/>
-          <w:sz w:val="24"/>
-          <w:szCs w:val="24"/>
-        </w:rPr>
-        <w:t>Server</w:t>
-      </w:r>
-    </w:p>
-    <w:p>
-      <w:pPr>
+        <w:jc w:val="center"/>
+        <w:rPr>
+          <w:rFonts w:ascii="Times New Roman" w:hAnsi="Times New Roman" w:cs="Times New Roman"/>
+          <w:sz w:val="24"/>
+          <w:szCs w:val="24"/>
+        </w:rPr>
+      </w:pPr>
+      <w:r>
+        <w:rPr>
+          <w:rFonts w:ascii="Times New Roman" w:hAnsi="Times New Roman" w:cs="Times New Roman"/>
+          <w:sz w:val="24"/>
+          <w:szCs w:val="24"/>
+        </w:rPr>
+        <w:t xml:space="preserve">Figure </w:t>
+      </w:r>
+      <w:r>
+        <w:rPr>
+          <w:rFonts w:ascii="Times New Roman" w:hAnsi="Times New Roman" w:cs="Times New Roman"/>
+          <w:sz w:val="24"/>
+          <w:szCs w:val="24"/>
+        </w:rPr>
+        <w:t>8</w:t>
+      </w:r>
+      <w:r>
+        <w:rPr>
+          <w:rFonts w:ascii="Times New Roman" w:hAnsi="Times New Roman" w:cs="Times New Roman"/>
+          <w:sz w:val="24"/>
+          <w:szCs w:val="24"/>
+        </w:rPr>
+        <w:t xml:space="preserve">: System Execution time when N is comprised of </w:t>
+      </w:r>
+      <w:r>
+        <w:rPr>
+          <w:rFonts w:ascii="Times New Roman" w:hAnsi="Times New Roman" w:cs="Times New Roman"/>
+          <w:sz w:val="24"/>
+          <w:szCs w:val="24"/>
+        </w:rPr>
+        <w:t>small</w:t>
+      </w:r>
+      <w:r>
+        <w:rPr>
+          <w:rFonts w:ascii="Times New Roman" w:hAnsi="Times New Roman" w:cs="Times New Roman"/>
+          <w:sz w:val="24"/>
+          <w:szCs w:val="24"/>
+        </w:rPr>
+        <w:t xml:space="preserve"> primes</w:t>
+      </w:r>
+    </w:p>
+    <w:p>
+      <w:pPr>
+        <w:spacing w:line="480" w:lineRule="auto"/>
+        <w:rPr>
+          <w:rFonts w:ascii="Times New Roman" w:hAnsi="Times New Roman" w:cs="Times New Roman"/>
+          <w:sz w:val="24"/>
+          <w:szCs w:val="24"/>
+        </w:rPr>
+      </w:pPr>
+    </w:p>
+    <w:p>
+      <w:pPr>
+        <w:spacing w:line="480" w:lineRule="auto"/>
+        <w:jc w:val="center"/>
+        <w:rPr>
+          <w:rFonts w:ascii="Times New Roman" w:hAnsi="Times New Roman" w:cs="Times New Roman"/>
+          <w:sz w:val="24"/>
+          <w:szCs w:val="24"/>
+        </w:rPr>
+      </w:pPr>
+      <w:r>
+        <w:rPr>
+          <w:rFonts w:ascii="Times New Roman" w:hAnsi="Times New Roman" w:cs="Times New Roman"/>
+          <w:sz w:val="24"/>
+          <w:szCs w:val="24"/>
+        </w:rPr>
+        <w:t>Conclusion</w:t>
+      </w:r>
+    </w:p>
+    <w:p>
+      <w:pPr>
+        <w:spacing w:line="480" w:lineRule="auto"/>
+        <w:rPr>
+          <w:rFonts w:ascii="Times New Roman" w:hAnsi="Times New Roman" w:cs="Times New Roman"/>
+          <w:sz w:val="24"/>
+          <w:szCs w:val="24"/>
+        </w:rPr>
+      </w:pPr>
+      <w:r>
+        <w:rPr>
+          <w:rFonts w:ascii="Times New Roman" w:hAnsi="Times New Roman" w:cs="Times New Roman"/>
+          <w:sz w:val="24"/>
+          <w:szCs w:val="24"/>
+        </w:rPr>
+        <w:t xml:space="preserve">In conclusion, the system </w:t>
+      </w:r>
+      <w:r>
+        <w:rPr>
+          <w:rFonts w:ascii="Times New Roman" w:hAnsi="Times New Roman" w:cs="Times New Roman"/>
+          <w:sz w:val="24"/>
+          <w:szCs w:val="24"/>
+        </w:rPr>
+        <w:t xml:space="preserve">achieves the desired result faster than a single process procedure, although the code base could potentially be improved in the depending on the application in two ways.  First, the system could dynamically change the algorithm procedure and what type of computations are done with the node depending on the preference of the user.  For example, currently the algorithm always runs the Pollard’s Rho algorithm then checks the output of the function to see if it’s a prime.  Unfortunately, but expected, if given a large enough (over 8 digits) prime number, Pollard’s Rho algorithm will continue for a relatively long time until a collision occurs between the “tortoise” and “hare” functions.  Instead of always going straight to Pollard’s Rho algorithm, if the size of the number to be factor is over a designated threshold (over 8 digits) then it can first be checked by a probabilistic primality test like Miller-Rabin to </w:t>
+      </w:r>
+      <w:r>
+        <w:rPr>
+          <w:rFonts w:ascii="Times New Roman" w:hAnsi="Times New Roman" w:cs="Times New Roman"/>
+          <w:sz w:val="24"/>
+          <w:szCs w:val="24"/>
+        </w:rPr>
+        <w:lastRenderedPageBreak/>
+        <w:t>check if it is a prime, which runs relatively fast.  The drawback is that the test result will not 100% accurate given the probabilistic nature, so depends on the application if this approach would make sense.  For this final project, we decided to balance speed and accuracy using a single process procedure as a threshold.</w:t>
+      </w:r>
+    </w:p>
+    <w:p>
+      <w:pPr>
+        <w:spacing w:line="480" w:lineRule="auto"/>
+        <w:rPr>
+          <w:rFonts w:ascii="Times New Roman" w:hAnsi="Times New Roman" w:cs="Times New Roman"/>
+          <w:sz w:val="24"/>
+          <w:szCs w:val="24"/>
+        </w:rPr>
+      </w:pPr>
+      <w:r>
+        <w:rPr>
+          <w:rFonts w:ascii="Times New Roman" w:hAnsi="Times New Roman" w:cs="Times New Roman"/>
+          <w:sz w:val="24"/>
+          <w:szCs w:val="24"/>
+        </w:rPr>
+        <w:t>Secondly, given the limited timeline of the project, the team was not able to perform conclusive testing on alternate methods of performing computations in order the find the most efficient.  For example, given that an application’s highest concern prime factor accuracy, node could have been designated to run a program like homework 3, which would build a table of prime number.  The system could then just make a call to the node to check whether a number is prime.  This would take O(1) to lookup assuming the node had the table built up to the specified number.  This approach would again depend on the application as storage space require for the system would depend on the size of the number being worked with.</w:t>
+      </w:r>
+    </w:p>
+    <w:p>
+      <w:pPr>
+        <w:spacing w:line="480" w:lineRule="auto"/>
+        <w:rPr>
+          <w:rFonts w:ascii="Times New Roman" w:hAnsi="Times New Roman" w:cs="Times New Roman"/>
+          <w:sz w:val="24"/>
+          <w:szCs w:val="24"/>
+        </w:rPr>
+      </w:pPr>
+      <w:r>
+        <w:rPr>
+          <w:rFonts w:ascii="Times New Roman" w:hAnsi="Times New Roman" w:cs="Times New Roman"/>
+          <w:sz w:val="24"/>
+          <w:szCs w:val="24"/>
+        </w:rPr>
+        <w:t>In closing, this project enabled the team to implement a distributed system with the knowledge gathered through the course.  This allowed the team to cement literature concepts through practical application.  The streamlined design approach taken by the team leveraged lessons learned previous assignment and minimized issued cumulating into a functional distributed system.</w:t>
+      </w:r>
+      <w:r>
+        <w:rPr>
+          <w:rFonts w:ascii="Times New Roman" w:hAnsi="Times New Roman" w:cs="Times New Roman"/>
+          <w:sz w:val="24"/>
+          <w:szCs w:val="24"/>
+        </w:rPr>
+        <w:br w:type="page"/>
+      </w:r>
+    </w:p>
+    <w:p>
+      <w:pPr>
+        <w:spacing w:line="480" w:lineRule="auto"/>
+        <w:jc w:val="center"/>
+        <w:rPr>
+          <w:rFonts w:ascii="Times New Roman" w:hAnsi="Times New Roman" w:cs="Times New Roman"/>
+          <w:sz w:val="24"/>
+          <w:szCs w:val="24"/>
+        </w:rPr>
+      </w:pPr>
+      <w:r>
+        <w:rPr>
+          <w:rFonts w:ascii="Times New Roman" w:hAnsi="Times New Roman" w:cs="Times New Roman"/>
+          <w:sz w:val="24"/>
+          <w:szCs w:val="24"/>
+        </w:rPr>
+        <w:lastRenderedPageBreak/>
+        <w:t>Appendix A</w:t>
+      </w:r>
+    </w:p>
+    <w:p>
+      <w:pPr>
+        <w:spacing w:line="480" w:lineRule="auto"/>
+        <w:rPr>
+          <w:rFonts w:ascii="Times New Roman" w:hAnsi="Times New Roman" w:cs="Times New Roman"/>
+          <w:sz w:val="24"/>
+          <w:szCs w:val="24"/>
+        </w:rPr>
+      </w:pPr>
+      <w:r>
+        <w:rPr>
+          <w:rFonts w:ascii="Times New Roman" w:hAnsi="Times New Roman" w:cs="Times New Roman"/>
+          <w:sz w:val="24"/>
+          <w:szCs w:val="24"/>
+        </w:rPr>
+        <w:t>Compile instructions</w:t>
+      </w:r>
+    </w:p>
+    <w:p>
+      <w:pPr>
+        <w:spacing w:line="480" w:lineRule="auto"/>
+        <w:rPr>
+          <w:rFonts w:ascii="Times New Roman" w:hAnsi="Times New Roman" w:cs="Times New Roman"/>
+          <w:sz w:val="24"/>
+          <w:szCs w:val="24"/>
+        </w:rPr>
+      </w:pPr>
+      <w:r>
+        <w:rPr>
+          <w:rFonts w:ascii="Times New Roman" w:hAnsi="Times New Roman" w:cs="Times New Roman"/>
+          <w:sz w:val="24"/>
+          <w:szCs w:val="24"/>
+        </w:rPr>
+        <w:t xml:space="preserve">Our application utilizes the boost library and was tested on </w:t>
+      </w:r>
+      <w:r>
+        <w:rPr>
+          <w:rFonts w:ascii="Times New Roman" w:hAnsi="Times New Roman" w:cs="Times New Roman"/>
+          <w:sz w:val="24"/>
+          <w:szCs w:val="24"/>
+        </w:rPr>
+        <w:t>Linux</w:t>
+      </w:r>
+      <w:r>
+        <w:rPr>
+          <w:rFonts w:ascii="Times New Roman" w:hAnsi="Times New Roman" w:cs="Times New Roman"/>
+          <w:sz w:val="24"/>
+          <w:szCs w:val="24"/>
+        </w:rPr>
+        <w:t xml:space="preserve"> environment. </w:t>
+      </w:r>
+      <w:r>
+        <w:rPr>
+          <w:rFonts w:ascii="Times New Roman" w:hAnsi="Times New Roman" w:cs="Times New Roman"/>
+          <w:sz w:val="24"/>
+          <w:szCs w:val="24"/>
+        </w:rPr>
+        <w:t>Th</w:t>
+      </w:r>
+      <w:r>
+        <w:rPr>
+          <w:rFonts w:ascii="Times New Roman" w:hAnsi="Times New Roman" w:cs="Times New Roman"/>
+          <w:sz w:val="24"/>
+          <w:szCs w:val="24"/>
+        </w:rPr>
+        <w:t xml:space="preserve">e compilation and install instruction are </w:t>
+      </w:r>
+      <w:r>
+        <w:rPr>
+          <w:rFonts w:ascii="Times New Roman" w:hAnsi="Times New Roman" w:cs="Times New Roman"/>
+          <w:sz w:val="24"/>
+          <w:szCs w:val="24"/>
+        </w:rPr>
+        <w:t>as follow:</w:t>
+      </w:r>
+    </w:p>
+    <w:p>
+      <w:pPr>
+        <w:pStyle w:val="ListParagraph"/>
+        <w:numPr>
+          <w:ilvl w:val="0"/>
+          <w:numId w:val="8"/>
+        </w:numPr>
+        <w:spacing w:line="480" w:lineRule="auto"/>
+        <w:rPr>
+          <w:rFonts w:ascii="Times New Roman" w:hAnsi="Times New Roman" w:cs="Times New Roman"/>
+          <w:sz w:val="24"/>
+          <w:szCs w:val="24"/>
+        </w:rPr>
+      </w:pPr>
+      <w:r>
+        <w:rPr>
+          <w:rFonts w:ascii="Times New Roman" w:hAnsi="Times New Roman" w:cs="Times New Roman"/>
+          <w:sz w:val="24"/>
+          <w:szCs w:val="24"/>
+        </w:rPr>
+        <w:t>Configure Linux environment as done in previous homework</w:t>
+      </w:r>
+      <w:r>
+        <w:rPr>
+          <w:rFonts w:ascii="Times New Roman" w:hAnsi="Times New Roman" w:cs="Times New Roman"/>
+          <w:sz w:val="24"/>
+          <w:szCs w:val="24"/>
+        </w:rPr>
+        <w:t xml:space="preserve"> (‘autoreconf -i’ followed by ‘configure’)</w:t>
+      </w:r>
+    </w:p>
+    <w:p>
+      <w:pPr>
+        <w:pStyle w:val="ListParagraph"/>
+        <w:numPr>
+          <w:ilvl w:val="0"/>
+          <w:numId w:val="8"/>
+        </w:numPr>
+        <w:spacing w:line="480" w:lineRule="auto"/>
+        <w:rPr>
+          <w:rFonts w:ascii="Times New Roman" w:hAnsi="Times New Roman" w:cs="Times New Roman"/>
+          <w:sz w:val="24"/>
+          <w:szCs w:val="24"/>
+        </w:rPr>
+      </w:pPr>
+      <w:r>
+        <w:rPr>
+          <w:rFonts w:ascii="Times New Roman" w:hAnsi="Times New Roman" w:cs="Times New Roman"/>
+          <w:sz w:val="24"/>
+          <w:szCs w:val="24"/>
+        </w:rPr>
+        <w:t xml:space="preserve">Once the environment is configured, run </w:t>
+      </w:r>
+      <w:r>
+        <w:rPr>
+          <w:rFonts w:ascii="Times New Roman" w:hAnsi="Times New Roman" w:cs="Times New Roman"/>
+          <w:sz w:val="24"/>
+          <w:szCs w:val="24"/>
+        </w:rPr>
+        <w:t>‘</w:t>
+      </w:r>
+      <w:r>
+        <w:rPr>
+          <w:rFonts w:ascii="Times New Roman" w:hAnsi="Times New Roman" w:cs="Times New Roman"/>
+          <w:sz w:val="24"/>
+          <w:szCs w:val="24"/>
+        </w:rPr>
+        <w:t>make</w:t>
+      </w:r>
+      <w:r>
+        <w:rPr>
+          <w:rFonts w:ascii="Times New Roman" w:hAnsi="Times New Roman" w:cs="Times New Roman"/>
+          <w:sz w:val="24"/>
+          <w:szCs w:val="24"/>
+        </w:rPr>
+        <w:t>’</w:t>
+      </w:r>
+      <w:r>
+        <w:rPr>
+          <w:rFonts w:ascii="Times New Roman" w:hAnsi="Times New Roman" w:cs="Times New Roman"/>
+          <w:sz w:val="24"/>
+          <w:szCs w:val="24"/>
+        </w:rPr>
+        <w:t xml:space="preserve"> in the DRS2.0 folder</w:t>
+      </w:r>
+    </w:p>
+    <w:p>
+      <w:pPr>
+        <w:pStyle w:val="ListParagraph"/>
+        <w:numPr>
+          <w:ilvl w:val="0"/>
+          <w:numId w:val="8"/>
+        </w:numPr>
+        <w:spacing w:line="480" w:lineRule="auto"/>
+        <w:rPr>
+          <w:rFonts w:ascii="Times New Roman" w:hAnsi="Times New Roman" w:cs="Times New Roman"/>
+          <w:sz w:val="24"/>
+          <w:szCs w:val="24"/>
+        </w:rPr>
+      </w:pPr>
+      <w:r>
+        <w:rPr>
+          <w:rFonts w:ascii="Times New Roman" w:hAnsi="Times New Roman" w:cs="Times New Roman"/>
+          <w:sz w:val="24"/>
+          <w:szCs w:val="24"/>
+        </w:rPr>
+        <w:t xml:space="preserve">In the </w:t>
+      </w:r>
+      <w:r>
+        <w:rPr>
+          <w:rFonts w:ascii="Times New Roman" w:hAnsi="Times New Roman" w:cs="Times New Roman"/>
+          <w:sz w:val="24"/>
+          <w:szCs w:val="24"/>
+        </w:rPr>
+        <w:t>project</w:t>
+      </w:r>
+      <w:r>
+        <w:rPr>
+          <w:rFonts w:ascii="Times New Roman" w:hAnsi="Times New Roman" w:cs="Times New Roman"/>
+          <w:sz w:val="24"/>
+          <w:szCs w:val="24"/>
+        </w:rPr>
+        <w:t xml:space="preserve"> folder</w:t>
+      </w:r>
+      <w:r>
+        <w:rPr>
+          <w:rFonts w:ascii="Times New Roman" w:hAnsi="Times New Roman" w:cs="Times New Roman"/>
+          <w:sz w:val="24"/>
+          <w:szCs w:val="24"/>
+        </w:rPr>
+        <w:t>,</w:t>
+      </w:r>
+      <w:r>
+        <w:rPr>
+          <w:rFonts w:ascii="Times New Roman" w:hAnsi="Times New Roman" w:cs="Times New Roman"/>
+          <w:sz w:val="24"/>
+          <w:szCs w:val="24"/>
+        </w:rPr>
+        <w:t xml:space="preserve"> start the server</w:t>
+      </w:r>
+      <w:r>
+        <w:rPr>
+          <w:rFonts w:ascii="Times New Roman" w:hAnsi="Times New Roman" w:cs="Times New Roman"/>
+          <w:sz w:val="24"/>
+          <w:szCs w:val="24"/>
+        </w:rPr>
+        <w:t xml:space="preserve"> (see picture below)</w:t>
+      </w:r>
+      <w:r>
+        <w:rPr>
+          <w:rFonts w:ascii="Times New Roman" w:hAnsi="Times New Roman" w:cs="Times New Roman"/>
+          <w:sz w:val="24"/>
+          <w:szCs w:val="24"/>
+        </w:rPr>
+        <w:t xml:space="preserve"> in the format   ./pfserver -f &lt;number to factorize&gt; -n &lt;number of nodes&gt;</w:t>
+      </w:r>
+    </w:p>
+    <w:p>
+      <w:pPr>
+        <w:pStyle w:val="ListParagraph"/>
         <w:spacing w:line="480" w:lineRule="auto"/>
         <w:rPr>
           <w:rFonts w:ascii="Times New Roman" w:hAnsi="Times New Roman" w:cs="Times New Roman"/>
@@ -4163,10 +4077,10 @@
           <w:noProof/>
         </w:rPr>
         <w:drawing>
-          <wp:inline distT="0" distB="0" distL="0" distR="0" wp14:anchorId="6CEDAD70" wp14:editId="67EB47F1">
-            <wp:extent cx="5943600" cy="1416908"/>
+          <wp:inline distT="0" distB="0" distL="0" distR="0" wp14:anchorId="7133EFAD" wp14:editId="5FC07AC8">
+            <wp:extent cx="5943600" cy="235585"/>
             <wp:effectExtent l="0" t="0" r="0" b="0"/>
-            <wp:docPr id="8" name="Picture 8"/>
+            <wp:docPr id="3" name="Picture 3"/>
             <wp:cNvGraphicFramePr>
               <a:graphicFrameLocks xmlns:a="http://schemas.openxmlformats.org/drawingml/2006/main" noChangeAspect="1"/>
             </wp:cNvGraphicFramePr>
@@ -4186,7 +4100,7 @@
                   <pic:spPr>
                     <a:xfrm>
                       <a:off x="0" y="0"/>
-                      <a:ext cx="5961464" cy="1421167"/>
+                      <a:ext cx="5943600" cy="235585"/>
                     </a:xfrm>
                     <a:prstGeom prst="rect">
                       <a:avLst/>
@@ -4201,30 +4115,81 @@
     </w:p>
     <w:p>
       <w:pPr>
-        <w:spacing w:line="480" w:lineRule="auto"/>
-        <w:rPr>
-          <w:rFonts w:ascii="Times New Roman" w:hAnsi="Times New Roman" w:cs="Times New Roman"/>
-          <w:sz w:val="24"/>
-          <w:szCs w:val="24"/>
-        </w:rPr>
-      </w:pPr>
-    </w:p>
-    <w:p>
-      <w:pPr>
-        <w:spacing w:line="480" w:lineRule="auto"/>
-        <w:rPr>
-          <w:rFonts w:ascii="Times New Roman" w:hAnsi="Times New Roman" w:cs="Times New Roman"/>
-          <w:sz w:val="24"/>
-          <w:szCs w:val="24"/>
-        </w:rPr>
-      </w:pPr>
-      <w:r>
-        <w:rPr>
-          <w:rFonts w:ascii="Times New Roman" w:hAnsi="Times New Roman" w:cs="Times New Roman"/>
-          <w:sz w:val="24"/>
-          <w:szCs w:val="24"/>
-        </w:rPr>
-        <w:t>Node 1</w:t>
+        <w:pStyle w:val="ListParagraph"/>
+        <w:numPr>
+          <w:ilvl w:val="0"/>
+          <w:numId w:val="8"/>
+        </w:numPr>
+        <w:spacing w:line="480" w:lineRule="auto"/>
+        <w:rPr>
+          <w:rFonts w:ascii="Times New Roman" w:hAnsi="Times New Roman" w:cs="Times New Roman"/>
+          <w:sz w:val="24"/>
+          <w:szCs w:val="24"/>
+        </w:rPr>
+      </w:pPr>
+      <w:r>
+        <w:rPr>
+          <w:rFonts w:ascii="Times New Roman" w:hAnsi="Times New Roman" w:cs="Times New Roman"/>
+          <w:sz w:val="24"/>
+          <w:szCs w:val="24"/>
+        </w:rPr>
+        <w:t xml:space="preserve">While in the </w:t>
+      </w:r>
+      <w:r>
+        <w:rPr>
+          <w:rFonts w:ascii="Times New Roman" w:hAnsi="Times New Roman" w:cs="Times New Roman"/>
+          <w:sz w:val="24"/>
+          <w:szCs w:val="24"/>
+        </w:rPr>
+        <w:t>project</w:t>
+      </w:r>
+      <w:r>
+        <w:rPr>
+          <w:rFonts w:ascii="Times New Roman" w:hAnsi="Times New Roman" w:cs="Times New Roman"/>
+          <w:sz w:val="24"/>
+          <w:szCs w:val="24"/>
+        </w:rPr>
+        <w:t xml:space="preserve"> folder start</w:t>
+      </w:r>
+      <w:r>
+        <w:rPr>
+          <w:rFonts w:ascii="Times New Roman" w:hAnsi="Times New Roman" w:cs="Times New Roman"/>
+          <w:sz w:val="24"/>
+          <w:szCs w:val="24"/>
+        </w:rPr>
+        <w:t xml:space="preserve"> (see picture)</w:t>
+      </w:r>
+      <w:r>
+        <w:rPr>
+          <w:rFonts w:ascii="Times New Roman" w:hAnsi="Times New Roman" w:cs="Times New Roman"/>
+          <w:sz w:val="24"/>
+          <w:szCs w:val="24"/>
+        </w:rPr>
+        <w:t xml:space="preserve"> each node (one terminal per node)</w:t>
+      </w:r>
+      <w:r>
+        <w:rPr>
+          <w:rFonts w:ascii="Times New Roman" w:hAnsi="Times New Roman" w:cs="Times New Roman"/>
+          <w:sz w:val="24"/>
+          <w:szCs w:val="24"/>
+        </w:rPr>
+        <w:t xml:space="preserve"> in the </w:t>
+      </w:r>
+      <w:r>
+        <w:rPr>
+          <w:rFonts w:ascii="Times New Roman" w:hAnsi="Times New Roman" w:cs="Times New Roman"/>
+          <w:sz w:val="24"/>
+          <w:szCs w:val="24"/>
+        </w:rPr>
+        <w:t>format .</w:t>
+      </w:r>
+      <w:r>
+        <w:rPr>
+          <w:rFonts w:ascii="Times New Roman" w:hAnsi="Times New Roman" w:cs="Times New Roman"/>
+          <w:sz w:val="24"/>
+          <w:szCs w:val="24"/>
+        </w:rPr>
+        <w:t>/pfclient &lt;ip address&gt; &lt;node&gt;</w:t>
       </w:r>
     </w:p>
     <w:p>
@@ -4241,10 +4206,10 @@
           <w:noProof/>
         </w:rPr>
         <w:drawing>
-          <wp:inline distT="0" distB="0" distL="0" distR="0" wp14:anchorId="09D0FC4A" wp14:editId="4943CA26">
-            <wp:extent cx="5943600" cy="1326292"/>
-            <wp:effectExtent l="0" t="0" r="0" b="7620"/>
-            <wp:docPr id="6" name="Picture 6"/>
+          <wp:inline distT="0" distB="0" distL="0" distR="0" wp14:anchorId="7A71DBFE" wp14:editId="5B94B1AA">
+            <wp:extent cx="5943600" cy="211455"/>
+            <wp:effectExtent l="0" t="0" r="0" b="0"/>
+            <wp:docPr id="5" name="Picture 5"/>
             <wp:cNvGraphicFramePr>
               <a:graphicFrameLocks xmlns:a="http://schemas.openxmlformats.org/drawingml/2006/main" noChangeAspect="1"/>
             </wp:cNvGraphicFramePr>
@@ -4264,7 +4229,7 @@
                   <pic:spPr>
                     <a:xfrm>
                       <a:off x="0" y="0"/>
-                      <a:ext cx="5962517" cy="1330513"/>
+                      <a:ext cx="5943600" cy="211455"/>
                     </a:xfrm>
                     <a:prstGeom prst="rect">
                       <a:avLst/>
@@ -4292,7 +4257,43 @@
           <w:sz w:val="24"/>
           <w:szCs w:val="24"/>
         </w:rPr>
-        <w:t>Node 2</w:t>
+        <w:t>Done!</w:t>
+      </w:r>
+    </w:p>
+    <w:p>
+      <w:pPr>
+        <w:spacing w:line="480" w:lineRule="auto"/>
+        <w:rPr>
+          <w:rFonts w:ascii="Times New Roman" w:hAnsi="Times New Roman" w:cs="Times New Roman"/>
+          <w:sz w:val="24"/>
+          <w:szCs w:val="24"/>
+        </w:rPr>
+      </w:pPr>
+      <w:r>
+        <w:rPr>
+          <w:rFonts w:ascii="Times New Roman" w:hAnsi="Times New Roman" w:cs="Times New Roman"/>
+          <w:sz w:val="24"/>
+          <w:szCs w:val="24"/>
+        </w:rPr>
+        <w:t>Screen shot of display</w:t>
+      </w:r>
+    </w:p>
+    <w:p>
+      <w:pPr>
+        <w:spacing w:line="480" w:lineRule="auto"/>
+        <w:rPr>
+          <w:rFonts w:ascii="Times New Roman" w:hAnsi="Times New Roman" w:cs="Times New Roman"/>
+          <w:sz w:val="24"/>
+          <w:szCs w:val="24"/>
+        </w:rPr>
+      </w:pPr>
+      <w:r>
+        <w:rPr>
+          <w:rFonts w:ascii="Times New Roman" w:hAnsi="Times New Roman" w:cs="Times New Roman"/>
+          <w:sz w:val="24"/>
+          <w:szCs w:val="24"/>
+        </w:rPr>
+        <w:t>Server</w:t>
       </w:r>
     </w:p>
     <w:p>
@@ -4309,10 +4310,10 @@
           <w:noProof/>
         </w:rPr>
         <w:drawing>
-          <wp:inline distT="0" distB="0" distL="0" distR="0" wp14:anchorId="741B1AD8" wp14:editId="6E8EF534">
-            <wp:extent cx="5943600" cy="1672281"/>
-            <wp:effectExtent l="0" t="0" r="0" b="4445"/>
-            <wp:docPr id="7" name="Picture 7"/>
+          <wp:inline distT="0" distB="0" distL="0" distR="0" wp14:anchorId="6CEDAD70" wp14:editId="67EB47F1">
+            <wp:extent cx="5943600" cy="1416908"/>
+            <wp:effectExtent l="0" t="0" r="0" b="0"/>
+            <wp:docPr id="8" name="Picture 8"/>
             <wp:cNvGraphicFramePr>
               <a:graphicFrameLocks xmlns:a="http://schemas.openxmlformats.org/drawingml/2006/main" noChangeAspect="1"/>
             </wp:cNvGraphicFramePr>
@@ -4332,6 +4333,152 @@
                   <pic:spPr>
                     <a:xfrm>
                       <a:off x="0" y="0"/>
+                      <a:ext cx="5961464" cy="1421167"/>
+                    </a:xfrm>
+                    <a:prstGeom prst="rect">
+                      <a:avLst/>
+                    </a:prstGeom>
+                  </pic:spPr>
+                </pic:pic>
+              </a:graphicData>
+            </a:graphic>
+          </wp:inline>
+        </w:drawing>
+      </w:r>
+    </w:p>
+    <w:p>
+      <w:pPr>
+        <w:spacing w:line="480" w:lineRule="auto"/>
+        <w:rPr>
+          <w:rFonts w:ascii="Times New Roman" w:hAnsi="Times New Roman" w:cs="Times New Roman"/>
+          <w:sz w:val="24"/>
+          <w:szCs w:val="24"/>
+        </w:rPr>
+      </w:pPr>
+    </w:p>
+    <w:p>
+      <w:pPr>
+        <w:spacing w:line="480" w:lineRule="auto"/>
+        <w:rPr>
+          <w:rFonts w:ascii="Times New Roman" w:hAnsi="Times New Roman" w:cs="Times New Roman"/>
+          <w:sz w:val="24"/>
+          <w:szCs w:val="24"/>
+        </w:rPr>
+      </w:pPr>
+      <w:r>
+        <w:rPr>
+          <w:rFonts w:ascii="Times New Roman" w:hAnsi="Times New Roman" w:cs="Times New Roman"/>
+          <w:sz w:val="24"/>
+          <w:szCs w:val="24"/>
+        </w:rPr>
+        <w:t>Node 1</w:t>
+      </w:r>
+    </w:p>
+    <w:p>
+      <w:pPr>
+        <w:spacing w:line="480" w:lineRule="auto"/>
+        <w:rPr>
+          <w:rFonts w:ascii="Times New Roman" w:hAnsi="Times New Roman" w:cs="Times New Roman"/>
+          <w:sz w:val="24"/>
+          <w:szCs w:val="24"/>
+        </w:rPr>
+      </w:pPr>
+      <w:r>
+        <w:rPr>
+          <w:noProof/>
+        </w:rPr>
+        <w:drawing>
+          <wp:inline distT="0" distB="0" distL="0" distR="0" wp14:anchorId="09D0FC4A" wp14:editId="4943CA26">
+            <wp:extent cx="5943600" cy="1326292"/>
+            <wp:effectExtent l="0" t="0" r="0" b="7620"/>
+            <wp:docPr id="6" name="Picture 6"/>
+            <wp:cNvGraphicFramePr>
+              <a:graphicFrameLocks xmlns:a="http://schemas.openxmlformats.org/drawingml/2006/main" noChangeAspect="1"/>
+            </wp:cNvGraphicFramePr>
+            <a:graphic xmlns:a="http://schemas.openxmlformats.org/drawingml/2006/main">
+              <a:graphicData uri="http://schemas.openxmlformats.org/drawingml/2006/picture">
+                <pic:pic xmlns:pic="http://schemas.openxmlformats.org/drawingml/2006/picture">
+                  <pic:nvPicPr>
+                    <pic:cNvPr id="1" name=""/>
+                    <pic:cNvPicPr/>
+                  </pic:nvPicPr>
+                  <pic:blipFill>
+                    <a:blip r:embed="rId19"/>
+                    <a:stretch>
+                      <a:fillRect/>
+                    </a:stretch>
+                  </pic:blipFill>
+                  <pic:spPr>
+                    <a:xfrm>
+                      <a:off x="0" y="0"/>
+                      <a:ext cx="5962517" cy="1330513"/>
+                    </a:xfrm>
+                    <a:prstGeom prst="rect">
+                      <a:avLst/>
+                    </a:prstGeom>
+                  </pic:spPr>
+                </pic:pic>
+              </a:graphicData>
+            </a:graphic>
+          </wp:inline>
+        </w:drawing>
+      </w:r>
+    </w:p>
+    <w:p>
+      <w:pPr>
+        <w:spacing w:line="480" w:lineRule="auto"/>
+        <w:rPr>
+          <w:rFonts w:ascii="Times New Roman" w:hAnsi="Times New Roman" w:cs="Times New Roman"/>
+          <w:sz w:val="24"/>
+          <w:szCs w:val="24"/>
+        </w:rPr>
+      </w:pPr>
+      <w:r>
+        <w:rPr>
+          <w:rFonts w:ascii="Times New Roman" w:hAnsi="Times New Roman" w:cs="Times New Roman"/>
+          <w:sz w:val="24"/>
+          <w:szCs w:val="24"/>
+        </w:rPr>
+        <w:t>Node 2</w:t>
+      </w:r>
+    </w:p>
+    <w:p>
+      <w:pPr>
+        <w:spacing w:line="480" w:lineRule="auto"/>
+        <w:rPr>
+          <w:rFonts w:ascii="Times New Roman" w:hAnsi="Times New Roman" w:cs="Times New Roman"/>
+          <w:sz w:val="24"/>
+          <w:szCs w:val="24"/>
+        </w:rPr>
+      </w:pPr>
+      <w:r>
+        <w:rPr>
+          <w:noProof/>
+        </w:rPr>
+        <w:drawing>
+          <wp:inline distT="0" distB="0" distL="0" distR="0" wp14:anchorId="741B1AD8" wp14:editId="6E8EF534">
+            <wp:extent cx="5943600" cy="1672281"/>
+            <wp:effectExtent l="0" t="0" r="0" b="4445"/>
+            <wp:docPr id="7" name="Picture 7"/>
+            <wp:cNvGraphicFramePr>
+              <a:graphicFrameLocks xmlns:a="http://schemas.openxmlformats.org/drawingml/2006/main" noChangeAspect="1"/>
+            </wp:cNvGraphicFramePr>
+            <a:graphic xmlns:a="http://schemas.openxmlformats.org/drawingml/2006/main">
+              <a:graphicData uri="http://schemas.openxmlformats.org/drawingml/2006/picture">
+                <pic:pic xmlns:pic="http://schemas.openxmlformats.org/drawingml/2006/picture">
+                  <pic:nvPicPr>
+                    <pic:cNvPr id="1" name=""/>
+                    <pic:cNvPicPr/>
+                  </pic:nvPicPr>
+                  <pic:blipFill>
+                    <a:blip r:embed="rId20"/>
+                    <a:stretch>
+                      <a:fillRect/>
+                    </a:stretch>
+                  </pic:blipFill>
+                  <pic:spPr>
+                    <a:xfrm>
+                      <a:off x="0" y="0"/>
                       <a:ext cx="5964250" cy="1678091"/>
                     </a:xfrm>
                     <a:prstGeom prst="rect">
@@ -4425,6 +4572,15 @@
       <w:r>
         <w:rPr>
           <w:rFonts w:ascii="Times New Roman" w:hAnsi="Times New Roman" w:cs="Times New Roman"/>
+          <w:color w:val="FF0000"/>
+          <w:sz w:val="24"/>
+          <w:szCs w:val="24"/>
+        </w:rPr>
+        <w:t>Any raw data or more-detailed data</w:t>
+      </w:r>
+      <w:r>
+        <w:rPr>
+          <w:rFonts w:ascii="Times New Roman" w:hAnsi="Times New Roman" w:cs="Times New Roman"/>
           <w:sz w:val="24"/>
           <w:szCs w:val="24"/>
         </w:rPr>
@@ -4793,16 +4949,17 @@
         </w:rPr>
         <w:t xml:space="preserve"> </w:t>
       </w:r>
-      <w:r>
-        <w:rPr>
-          <w:rFonts w:ascii="Times New Roman" w:hAnsi="Times New Roman" w:cs="Times New Roman"/>
-          <w:sz w:val="24"/>
-          <w:szCs w:val="24"/>
-        </w:rPr>
-        <w:t>https://www.extremetech.com/extreme/219570-what-are-prime-numbers-and-why-are-they-so-vital-to-modern-life</w:t>
-      </w:r>
-      <w:bookmarkStart w:id="1" w:name="_GoBack"/>
-      <w:bookmarkEnd w:id="1"/>
+      <w:hyperlink r:id="rId21" w:history="1">
+        <w:r>
+          <w:rPr>
+            <w:rStyle w:val="Hyperlink"/>
+            <w:rFonts w:ascii="Times New Roman" w:hAnsi="Times New Roman" w:cs="Times New Roman"/>
+            <w:sz w:val="24"/>
+            <w:szCs w:val="24"/>
+          </w:rPr>
+          <w:t>https://www.extremetech.com/extreme/219570-what-are-prime-numbers-and-why-are-they-so-vital-to-modern-life</w:t>
+        </w:r>
+      </w:hyperlink>
     </w:p>
     <w:p>
       <w:pPr>
@@ -4841,14 +4998,17 @@
           <w:szCs w:val="24"/>
         </w:rPr>
       </w:pPr>
-      <w:r>
-        <w:rPr>
-          <w:rFonts w:ascii="Times New Roman" w:hAnsi="Times New Roman" w:cs="Times New Roman"/>
-          <w:sz w:val="24"/>
-          <w:szCs w:val="24"/>
-        </w:rPr>
-        <w:t>https://www.geeksforgeeks.org/pollards-rho-algorithm-prime-factorization/</w:t>
-      </w:r>
+      <w:hyperlink r:id="rId22" w:history="1">
+        <w:r>
+          <w:rPr>
+            <w:rStyle w:val="Hyperlink"/>
+            <w:rFonts w:ascii="Times New Roman" w:hAnsi="Times New Roman" w:cs="Times New Roman"/>
+            <w:sz w:val="24"/>
+            <w:szCs w:val="24"/>
+          </w:rPr>
+          <w:t>https://www.geeksforgeeks.org/pollards-rho-algorithm-prime-factorization/</w:t>
+        </w:r>
+      </w:hyperlink>
     </w:p>
     <w:p>
       <w:pPr>
@@ -4889,14 +5049,17 @@
           <w:szCs w:val="24"/>
         </w:rPr>
       </w:pPr>
-      <w:r>
-        <w:rPr>
-          <w:rFonts w:ascii="Times New Roman" w:hAnsi="Times New Roman" w:cs="Times New Roman"/>
-          <w:sz w:val="24"/>
-          <w:szCs w:val="24"/>
-        </w:rPr>
-        <w:t>https://www.networkworld.com/article/3444399/high-performance-computing-do-you-need-it.html</w:t>
-      </w:r>
+      <w:hyperlink r:id="rId23" w:history="1">
+        <w:r>
+          <w:rPr>
+            <w:rStyle w:val="Hyperlink"/>
+            <w:rFonts w:ascii="Times New Roman" w:hAnsi="Times New Roman" w:cs="Times New Roman"/>
+            <w:sz w:val="24"/>
+            <w:szCs w:val="24"/>
+          </w:rPr>
+          <w:t>https://www.networkworld.com/article/3444399/high-performance-computing-do-you-need-it.html</w:t>
+        </w:r>
+      </w:hyperlink>
     </w:p>
     <w:bookmarkEnd w:id="0"/>
     <w:p>
@@ -6499,7 +6662,7 @@
 </file>
 
 <file path=customXml/itemProps1.xml><?xml version="1.0" encoding="utf-8"?>
-<ds:datastoreItem xmlns:ds="http://schemas.openxmlformats.org/officeDocument/2006/customXml" ds:itemID="{3719060C-CB74-4AF2-89A7-933D01AC1CB2}">
+<ds:datastoreItem xmlns:ds="http://schemas.openxmlformats.org/officeDocument/2006/customXml" ds:itemID="{DCB86FC9-A5D6-4105-A4A4-CCE1358AF741}">
   <ds:schemaRefs>
     <ds:schemaRef ds:uri="http://schemas.openxmlformats.org/officeDocument/2006/bibliography"/>
   </ds:schemaRefs>

</xml_diff>